<commit_message>
Combined the two documents. REMINDER TO PULL BEFORE YOU START WORKING GUYS
</commit_message>
<xml_diff>
--- a/Documents/Project Proposal/Project Proposal Working Draft.docx
+++ b/Documents/Project Proposal/Project Proposal Working Draft.docx
@@ -2642,6 +2642,11 @@
       <w:pPr>
         <w:spacing w:after="0" w:line="240" w:lineRule="auto"/>
       </w:pPr>
+    </w:p>
+    <w:p>
+      <w:pPr>
+        <w:spacing w:after="0" w:line="240" w:lineRule="auto"/>
+      </w:pPr>
       <w:r>
         <w:t>FIGURE II</w:t>
       </w:r>
@@ -2660,8 +2665,8 @@
         </w:rPr>
         <w:drawing>
           <wp:inline distT="0" distB="0" distL="0" distR="0">
-            <wp:extent cx="6555279" cy="3781425"/>
-            <wp:effectExtent l="19050" t="0" r="0" b="0"/>
+            <wp:extent cx="6372225" cy="3675830"/>
+            <wp:effectExtent l="19050" t="0" r="9525" b="0"/>
             <wp:docPr id="4" name="Picture 0" descr="web demo.png"/>
             <wp:cNvGraphicFramePr>
               <a:graphicFrameLocks xmlns:a="http://schemas.openxmlformats.org/drawingml/2006/main" noChangeAspect="1"/>
@@ -2682,7 +2687,7 @@
                   <pic:spPr>
                     <a:xfrm>
                       <a:off x="0" y="0"/>
-                      <a:ext cx="6560544" cy="3784462"/>
+                      <a:ext cx="6379366" cy="3679949"/>
                     </a:xfrm>
                     <a:prstGeom prst="rect">
                       <a:avLst/>
@@ -2699,11 +2704,6 @@
       <w:pPr>
         <w:spacing w:after="0" w:line="240" w:lineRule="auto"/>
       </w:pPr>
-    </w:p>
-    <w:p>
-      <w:pPr>
-        <w:spacing w:after="0" w:line="240" w:lineRule="auto"/>
-      </w:pPr>
       <w:r>
         <w:lastRenderedPageBreak/>
         <w:t xml:space="preserve">FIGURE III: </w:t>
@@ -2716,6 +2716,64 @@
       <w:pPr>
         <w:spacing w:after="0" w:line="240" w:lineRule="auto"/>
       </w:pPr>
+      <w:r>
+        <w:drawing>
+          <wp:inline distT="0" distB="0" distL="0" distR="0">
+            <wp:extent cx="6858000" cy="3863975"/>
+            <wp:effectExtent l="19050" t="0" r="0" b="0"/>
+            <wp:docPr id="1" name="Picture 1"/>
+            <wp:cNvGraphicFramePr>
+              <a:graphicFrameLocks xmlns:a="http://schemas.openxmlformats.org/drawingml/2006/main" noChangeAspect="1"/>
+            </wp:cNvGraphicFramePr>
+            <a:graphic xmlns:a="http://schemas.openxmlformats.org/drawingml/2006/main">
+              <a:graphicData uri="http://schemas.openxmlformats.org/drawingml/2006/picture">
+                <pic:pic xmlns:pic="http://schemas.openxmlformats.org/drawingml/2006/picture">
+                  <pic:nvPicPr>
+                    <pic:cNvPr id="1" name="GUI_Login.jpg"/>
+                    <pic:cNvPicPr/>
+                  </pic:nvPicPr>
+                  <pic:blipFill>
+                    <a:blip r:embed="rId10" cstate="print">
+                      <a:extLst>
+                        <a:ext uri="{28A0092B-C50C-407E-A947-70E740481C1C}">
+                          <a14:useLocalDpi xmlns:a14="http://schemas.microsoft.com/office/drawing/2010/main" xmlns:wps="http://schemas.microsoft.com/office/word/2010/wordprocessingShape" xmlns:wpi="http://schemas.microsoft.com/office/word/2010/wordprocessingInk" xmlns:wpg="http://schemas.microsoft.com/office/word/2010/wordprocessingGroup" xmlns:w16se="http://schemas.microsoft.com/office/word/2015/wordml/symex" xmlns:w15="http://schemas.microsoft.com/office/word/2012/wordml" xmlns:w14="http://schemas.microsoft.com/office/word/2010/wordml" xmlns:w="http://schemas.openxmlformats.org/wordprocessingml/2006/main" xmlns:w10="urn:schemas-microsoft-com:office:word" xmlns:wp14="http://schemas.microsoft.com/office/word/2010/wordprocessingDrawing" xmlns:v="urn:schemas-microsoft-com:vml" xmlns:o="urn:schemas-microsoft-com:office:office" xmlns:mc="http://schemas.openxmlformats.org/markup-compatibility/2006" xmlns:cx5="http://schemas.microsoft.com/office/drawing/2016/5/11/chartex" xmlns:cx4="http://schemas.microsoft.com/office/drawing/2016/5/10/chartex" xmlns:cx3="http://schemas.microsoft.com/office/drawing/2016/5/9/chartex" xmlns:cx2="http://schemas.microsoft.com/office/drawing/2015/10/21/chartex" xmlns:cx1="http://schemas.microsoft.com/office/drawing/2015/9/8/chartex" xmlns:cx="http://schemas.microsoft.com/office/drawing/2014/chartex" xmlns:wpc="http://schemas.microsoft.com/office/word/2010/wordprocessingCanvas" xmlns="" val="0"/>
+                        </a:ext>
+                      </a:extLst>
+                    </a:blip>
+                    <a:stretch>
+                      <a:fillRect/>
+                    </a:stretch>
+                  </pic:blipFill>
+                  <pic:spPr>
+                    <a:xfrm>
+                      <a:off x="0" y="0"/>
+                      <a:ext cx="6858000" cy="3863975"/>
+                    </a:xfrm>
+                    <a:prstGeom prst="rect">
+                      <a:avLst/>
+                    </a:prstGeom>
+                  </pic:spPr>
+                </pic:pic>
+              </a:graphicData>
+            </a:graphic>
+          </wp:inline>
+        </w:drawing>
+      </w:r>
+    </w:p>
+    <w:p>
+      <w:pPr>
+        <w:spacing w:after="0" w:line="240" w:lineRule="auto"/>
+      </w:pPr>
+    </w:p>
+    <w:p>
+      <w:pPr>
+        <w:spacing w:after="0" w:line="240" w:lineRule="auto"/>
+      </w:pPr>
+    </w:p>
+    <w:p>
+      <w:pPr>
+        <w:spacing w:after="0" w:line="240" w:lineRule="auto"/>
+      </w:pPr>
     </w:p>
     <w:p>
       <w:pPr>
@@ -2732,12 +2790,61 @@
       <w:pPr>
         <w:spacing w:after="0" w:line="240" w:lineRule="auto"/>
       </w:pPr>
-    </w:p>
-    <w:p>
-      <w:pPr>
-        <w:spacing w:after="0" w:line="240" w:lineRule="auto"/>
-      </w:pPr>
-      <w:r>
+      <w:r>
+        <w:drawing>
+          <wp:inline distT="0" distB="0" distL="0" distR="0">
+            <wp:extent cx="6858000" cy="3876040"/>
+            <wp:effectExtent l="19050" t="0" r="0" b="0"/>
+            <wp:docPr id="2" name="Picture 2"/>
+            <wp:cNvGraphicFramePr>
+              <a:graphicFrameLocks xmlns:a="http://schemas.openxmlformats.org/drawingml/2006/main" noChangeAspect="1"/>
+            </wp:cNvGraphicFramePr>
+            <a:graphic xmlns:a="http://schemas.openxmlformats.org/drawingml/2006/main">
+              <a:graphicData uri="http://schemas.openxmlformats.org/drawingml/2006/picture">
+                <pic:pic xmlns:pic="http://schemas.openxmlformats.org/drawingml/2006/picture">
+                  <pic:nvPicPr>
+                    <pic:cNvPr id="2" name="GUI_Inventory.jpg"/>
+                    <pic:cNvPicPr/>
+                  </pic:nvPicPr>
+                  <pic:blipFill>
+                    <a:blip r:embed="rId11" cstate="print">
+                      <a:extLst>
+                        <a:ext uri="{28A0092B-C50C-407E-A947-70E740481C1C}">
+                          <a14:useLocalDpi xmlns:a14="http://schemas.microsoft.com/office/drawing/2010/main" xmlns:wps="http://schemas.microsoft.com/office/word/2010/wordprocessingShape" xmlns:wpi="http://schemas.microsoft.com/office/word/2010/wordprocessingInk" xmlns:wpg="http://schemas.microsoft.com/office/word/2010/wordprocessingGroup" xmlns:w16se="http://schemas.microsoft.com/office/word/2015/wordml/symex" xmlns:w15="http://schemas.microsoft.com/office/word/2012/wordml" xmlns:w14="http://schemas.microsoft.com/office/word/2010/wordml" xmlns:w="http://schemas.openxmlformats.org/wordprocessingml/2006/main" xmlns:w10="urn:schemas-microsoft-com:office:word" xmlns:wp14="http://schemas.microsoft.com/office/word/2010/wordprocessingDrawing" xmlns:v="urn:schemas-microsoft-com:vml" xmlns:o="urn:schemas-microsoft-com:office:office" xmlns:mc="http://schemas.openxmlformats.org/markup-compatibility/2006" xmlns:cx5="http://schemas.microsoft.com/office/drawing/2016/5/11/chartex" xmlns:cx4="http://schemas.microsoft.com/office/drawing/2016/5/10/chartex" xmlns:cx3="http://schemas.microsoft.com/office/drawing/2016/5/9/chartex" xmlns:cx2="http://schemas.microsoft.com/office/drawing/2015/10/21/chartex" xmlns:cx1="http://schemas.microsoft.com/office/drawing/2015/9/8/chartex" xmlns:cx="http://schemas.microsoft.com/office/drawing/2014/chartex" xmlns:wpc="http://schemas.microsoft.com/office/word/2010/wordprocessingCanvas" xmlns="" val="0"/>
+                        </a:ext>
+                      </a:extLst>
+                    </a:blip>
+                    <a:stretch>
+                      <a:fillRect/>
+                    </a:stretch>
+                  </pic:blipFill>
+                  <pic:spPr>
+                    <a:xfrm>
+                      <a:off x="0" y="0"/>
+                      <a:ext cx="6858000" cy="3876040"/>
+                    </a:xfrm>
+                    <a:prstGeom prst="rect">
+                      <a:avLst/>
+                    </a:prstGeom>
+                  </pic:spPr>
+                </pic:pic>
+              </a:graphicData>
+            </a:graphic>
+          </wp:inline>
+        </w:drawing>
+      </w:r>
+    </w:p>
+    <w:p>
+      <w:r>
+        <w:br w:type="page"/>
+      </w:r>
+    </w:p>
+    <w:p>
+      <w:pPr>
+        <w:spacing w:after="0" w:line="240" w:lineRule="auto"/>
+      </w:pPr>
+      <w:r>
+        <w:lastRenderedPageBreak/>
         <w:t xml:space="preserve">FIGURE V: </w:t>
       </w:r>
       <w:r>
@@ -2748,6 +2855,64 @@
       <w:pPr>
         <w:spacing w:after="0" w:line="240" w:lineRule="auto"/>
       </w:pPr>
+      <w:r>
+        <w:drawing>
+          <wp:inline distT="0" distB="0" distL="0" distR="0">
+            <wp:extent cx="6858000" cy="3912870"/>
+            <wp:effectExtent l="19050" t="0" r="0" b="0"/>
+            <wp:docPr id="6" name="Picture 3"/>
+            <wp:cNvGraphicFramePr>
+              <a:graphicFrameLocks xmlns:a="http://schemas.openxmlformats.org/drawingml/2006/main" noChangeAspect="1"/>
+            </wp:cNvGraphicFramePr>
+            <a:graphic xmlns:a="http://schemas.openxmlformats.org/drawingml/2006/main">
+              <a:graphicData uri="http://schemas.openxmlformats.org/drawingml/2006/picture">
+                <pic:pic xmlns:pic="http://schemas.openxmlformats.org/drawingml/2006/picture">
+                  <pic:nvPicPr>
+                    <pic:cNvPr id="3" name="GUI_Receiving.jpg"/>
+                    <pic:cNvPicPr/>
+                  </pic:nvPicPr>
+                  <pic:blipFill>
+                    <a:blip r:embed="rId12" cstate="print">
+                      <a:extLst>
+                        <a:ext uri="{28A0092B-C50C-407E-A947-70E740481C1C}">
+                          <a14:useLocalDpi xmlns:a14="http://schemas.microsoft.com/office/drawing/2010/main" xmlns:wps="http://schemas.microsoft.com/office/word/2010/wordprocessingShape" xmlns:wpi="http://schemas.microsoft.com/office/word/2010/wordprocessingInk" xmlns:wpg="http://schemas.microsoft.com/office/word/2010/wordprocessingGroup" xmlns:w16se="http://schemas.microsoft.com/office/word/2015/wordml/symex" xmlns:w15="http://schemas.microsoft.com/office/word/2012/wordml" xmlns:w14="http://schemas.microsoft.com/office/word/2010/wordml" xmlns:w="http://schemas.openxmlformats.org/wordprocessingml/2006/main" xmlns:w10="urn:schemas-microsoft-com:office:word" xmlns:wp14="http://schemas.microsoft.com/office/word/2010/wordprocessingDrawing" xmlns:v="urn:schemas-microsoft-com:vml" xmlns:o="urn:schemas-microsoft-com:office:office" xmlns:mc="http://schemas.openxmlformats.org/markup-compatibility/2006" xmlns:cx5="http://schemas.microsoft.com/office/drawing/2016/5/11/chartex" xmlns:cx4="http://schemas.microsoft.com/office/drawing/2016/5/10/chartex" xmlns:cx3="http://schemas.microsoft.com/office/drawing/2016/5/9/chartex" xmlns:cx2="http://schemas.microsoft.com/office/drawing/2015/10/21/chartex" xmlns:cx1="http://schemas.microsoft.com/office/drawing/2015/9/8/chartex" xmlns:cx="http://schemas.microsoft.com/office/drawing/2014/chartex" xmlns:wpc="http://schemas.microsoft.com/office/word/2010/wordprocessingCanvas" xmlns="" val="0"/>
+                        </a:ext>
+                      </a:extLst>
+                    </a:blip>
+                    <a:stretch>
+                      <a:fillRect/>
+                    </a:stretch>
+                  </pic:blipFill>
+                  <pic:spPr>
+                    <a:xfrm>
+                      <a:off x="0" y="0"/>
+                      <a:ext cx="6858000" cy="3912870"/>
+                    </a:xfrm>
+                    <a:prstGeom prst="rect">
+                      <a:avLst/>
+                    </a:prstGeom>
+                  </pic:spPr>
+                </pic:pic>
+              </a:graphicData>
+            </a:graphic>
+          </wp:inline>
+        </w:drawing>
+      </w:r>
+    </w:p>
+    <w:p>
+      <w:pPr>
+        <w:spacing w:after="0" w:line="240" w:lineRule="auto"/>
+      </w:pPr>
+    </w:p>
+    <w:p>
+      <w:pPr>
+        <w:spacing w:after="0" w:line="240" w:lineRule="auto"/>
+      </w:pPr>
+    </w:p>
+    <w:p>
+      <w:pPr>
+        <w:spacing w:after="0" w:line="240" w:lineRule="auto"/>
+      </w:pPr>
     </w:p>
     <w:p>
       <w:pPr>
@@ -2764,23 +2929,122 @@
       <w:pPr>
         <w:spacing w:after="0" w:line="240" w:lineRule="auto"/>
       </w:pPr>
-    </w:p>
-    <w:p>
-      <w:pPr>
-        <w:spacing w:after="0" w:line="240" w:lineRule="auto"/>
-      </w:pPr>
-      <w:r>
+      <w:r>
+        <w:drawing>
+          <wp:inline distT="0" distB="0" distL="0" distR="0">
+            <wp:extent cx="6858000" cy="3845560"/>
+            <wp:effectExtent l="19050" t="0" r="0" b="0"/>
+            <wp:docPr id="7" name="Picture 4"/>
+            <wp:cNvGraphicFramePr>
+              <a:graphicFrameLocks xmlns:a="http://schemas.openxmlformats.org/drawingml/2006/main" noChangeAspect="1"/>
+            </wp:cNvGraphicFramePr>
+            <a:graphic xmlns:a="http://schemas.openxmlformats.org/drawingml/2006/main">
+              <a:graphicData uri="http://schemas.openxmlformats.org/drawingml/2006/picture">
+                <pic:pic xmlns:pic="http://schemas.openxmlformats.org/drawingml/2006/picture">
+                  <pic:nvPicPr>
+                    <pic:cNvPr id="4" name="GUI_Shipping.jpg"/>
+                    <pic:cNvPicPr/>
+                  </pic:nvPicPr>
+                  <pic:blipFill>
+                    <a:blip r:embed="rId13" cstate="print">
+                      <a:extLst>
+                        <a:ext uri="{28A0092B-C50C-407E-A947-70E740481C1C}">
+                          <a14:useLocalDpi xmlns:a14="http://schemas.microsoft.com/office/drawing/2010/main" xmlns:wps="http://schemas.microsoft.com/office/word/2010/wordprocessingShape" xmlns:wpi="http://schemas.microsoft.com/office/word/2010/wordprocessingInk" xmlns:wpg="http://schemas.microsoft.com/office/word/2010/wordprocessingGroup" xmlns:w16se="http://schemas.microsoft.com/office/word/2015/wordml/symex" xmlns:w15="http://schemas.microsoft.com/office/word/2012/wordml" xmlns:w14="http://schemas.microsoft.com/office/word/2010/wordml" xmlns:w="http://schemas.openxmlformats.org/wordprocessingml/2006/main" xmlns:w10="urn:schemas-microsoft-com:office:word" xmlns:wp14="http://schemas.microsoft.com/office/word/2010/wordprocessingDrawing" xmlns:v="urn:schemas-microsoft-com:vml" xmlns:o="urn:schemas-microsoft-com:office:office" xmlns:mc="http://schemas.openxmlformats.org/markup-compatibility/2006" xmlns:cx5="http://schemas.microsoft.com/office/drawing/2016/5/11/chartex" xmlns:cx4="http://schemas.microsoft.com/office/drawing/2016/5/10/chartex" xmlns:cx3="http://schemas.microsoft.com/office/drawing/2016/5/9/chartex" xmlns:cx2="http://schemas.microsoft.com/office/drawing/2015/10/21/chartex" xmlns:cx1="http://schemas.microsoft.com/office/drawing/2015/9/8/chartex" xmlns:cx="http://schemas.microsoft.com/office/drawing/2014/chartex" xmlns:wpc="http://schemas.microsoft.com/office/word/2010/wordprocessingCanvas" xmlns="" val="0"/>
+                        </a:ext>
+                      </a:extLst>
+                    </a:blip>
+                    <a:stretch>
+                      <a:fillRect/>
+                    </a:stretch>
+                  </pic:blipFill>
+                  <pic:spPr>
+                    <a:xfrm>
+                      <a:off x="0" y="0"/>
+                      <a:ext cx="6858000" cy="3845560"/>
+                    </a:xfrm>
+                    <a:prstGeom prst="rect">
+                      <a:avLst/>
+                    </a:prstGeom>
+                  </pic:spPr>
+                </pic:pic>
+              </a:graphicData>
+            </a:graphic>
+          </wp:inline>
+        </w:drawing>
+      </w:r>
+    </w:p>
+    <w:p>
+      <w:r>
+        <w:br w:type="page"/>
+      </w:r>
+    </w:p>
+    <w:p>
+      <w:pPr>
+        <w:spacing w:after="0" w:line="240" w:lineRule="auto"/>
+      </w:pPr>
+      <w:r>
+        <w:lastRenderedPageBreak/>
         <w:t>FIGURE VII</w:t>
       </w:r>
       <w:r>
         <w:t>: Application Transaction UI</w:t>
       </w:r>
     </w:p>
+    <w:p>
+      <w:pPr>
+        <w:spacing w:after="0" w:line="240" w:lineRule="auto"/>
+      </w:pPr>
+      <w:bookmarkStart w:id="0" w:name="_GoBack"/>
+      <w:r>
+        <w:drawing>
+          <wp:inline distT="0" distB="0" distL="0" distR="0">
+            <wp:extent cx="6858000" cy="3882390"/>
+            <wp:effectExtent l="19050" t="0" r="0" b="0"/>
+            <wp:docPr id="8" name="Picture 5"/>
+            <wp:cNvGraphicFramePr>
+              <a:graphicFrameLocks xmlns:a="http://schemas.openxmlformats.org/drawingml/2006/main" noChangeAspect="1"/>
+            </wp:cNvGraphicFramePr>
+            <a:graphic xmlns:a="http://schemas.openxmlformats.org/drawingml/2006/main">
+              <a:graphicData uri="http://schemas.openxmlformats.org/drawingml/2006/picture">
+                <pic:pic xmlns:pic="http://schemas.openxmlformats.org/drawingml/2006/picture">
+                  <pic:nvPicPr>
+                    <pic:cNvPr id="5" name="GUI_History.jpg"/>
+                    <pic:cNvPicPr/>
+                  </pic:nvPicPr>
+                  <pic:blipFill>
+                    <a:blip r:embed="rId14" cstate="print">
+                      <a:extLst>
+                        <a:ext uri="{28A0092B-C50C-407E-A947-70E740481C1C}">
+                          <a14:useLocalDpi xmlns:a14="http://schemas.microsoft.com/office/drawing/2010/main" xmlns:wps="http://schemas.microsoft.com/office/word/2010/wordprocessingShape" xmlns:wpi="http://schemas.microsoft.com/office/word/2010/wordprocessingInk" xmlns:wpg="http://schemas.microsoft.com/office/word/2010/wordprocessingGroup" xmlns:w16se="http://schemas.microsoft.com/office/word/2015/wordml/symex" xmlns:w15="http://schemas.microsoft.com/office/word/2012/wordml" xmlns:w14="http://schemas.microsoft.com/office/word/2010/wordml" xmlns:w="http://schemas.openxmlformats.org/wordprocessingml/2006/main" xmlns:w10="urn:schemas-microsoft-com:office:word" xmlns:wp14="http://schemas.microsoft.com/office/word/2010/wordprocessingDrawing" xmlns:v="urn:schemas-microsoft-com:vml" xmlns:o="urn:schemas-microsoft-com:office:office" xmlns:mc="http://schemas.openxmlformats.org/markup-compatibility/2006" xmlns:cx5="http://schemas.microsoft.com/office/drawing/2016/5/11/chartex" xmlns:cx4="http://schemas.microsoft.com/office/drawing/2016/5/10/chartex" xmlns:cx3="http://schemas.microsoft.com/office/drawing/2016/5/9/chartex" xmlns:cx2="http://schemas.microsoft.com/office/drawing/2015/10/21/chartex" xmlns:cx1="http://schemas.microsoft.com/office/drawing/2015/9/8/chartex" xmlns:cx="http://schemas.microsoft.com/office/drawing/2014/chartex" xmlns:wpc="http://schemas.microsoft.com/office/word/2010/wordprocessingCanvas" xmlns="" val="0"/>
+                        </a:ext>
+                      </a:extLst>
+                    </a:blip>
+                    <a:stretch>
+                      <a:fillRect/>
+                    </a:stretch>
+                  </pic:blipFill>
+                  <pic:spPr>
+                    <a:xfrm>
+                      <a:off x="0" y="0"/>
+                      <a:ext cx="6858000" cy="3882390"/>
+                    </a:xfrm>
+                    <a:prstGeom prst="rect">
+                      <a:avLst/>
+                    </a:prstGeom>
+                  </pic:spPr>
+                </pic:pic>
+              </a:graphicData>
+            </a:graphic>
+          </wp:inline>
+        </w:drawing>
+      </w:r>
+      <w:bookmarkEnd w:id="0"/>
+    </w:p>
     <w:sectPr>
-      <w:headerReference w:type="even" r:id="rId10"/>
-      <w:headerReference w:type="default" r:id="rId11"/>
-      <w:footerReference w:type="default" r:id="rId12"/>
-      <w:headerReference w:type="first" r:id="rId13"/>
+      <w:headerReference w:type="even" r:id="rId15"/>
+      <w:headerReference w:type="default" r:id="rId16"/>
+      <w:footerReference w:type="default" r:id="rId17"/>
+      <w:headerReference w:type="first" r:id="rId18"/>
       <w:pgSz w:w="12240" w:h="15840"/>
       <w:pgMar w:top="720" w:right="720" w:bottom="720" w:left="720" w:header="567" w:footer="567" w:gutter="0"/>
       <w:cols w:space="708"/>
@@ -2837,7 +3101,7 @@
             <w:rPr>
               <w:noProof/>
             </w:rPr>
-            <w:t>5</w:t>
+            <w:t>6</w:t>
           </w:r>
         </w:fldSimple>
       </w:p>
@@ -5369,7 +5633,7 @@
 </file>
 
 <file path=customXml/itemProps1.xml><?xml version="1.0" encoding="utf-8"?>
-<ds:datastoreItem xmlns:ds="http://schemas.openxmlformats.org/officeDocument/2006/customXml" ds:itemID="{7D252980-6661-4ABA-8A32-6527893BBBBE}">
+<ds:datastoreItem xmlns:ds="http://schemas.openxmlformats.org/officeDocument/2006/customXml" ds:itemID="{C998F48C-0313-4594-8617-9FF7327603F3}">
   <ds:schemaRefs>
     <ds:schemaRef ds:uri="http://schemas.openxmlformats.org/officeDocument/2006/bibliography"/>
   </ds:schemaRefs>

</xml_diff>

<commit_message>
Final version of the proposal. Created company logo.
</commit_message>
<xml_diff>
--- a/Documents/Project Proposal/Project Proposal Working Draft.docx
+++ b/Documents/Project Proposal/Project Proposal Working Draft.docx
@@ -6,7 +6,6 @@
       <w:pPr>
         <w:spacing w:after="0" w:line="240" w:lineRule="auto"/>
         <w:rPr>
-          <w:b/>
           <w:sz w:val="40"/>
         </w:rPr>
       </w:pPr>
@@ -15,7 +14,6 @@
       <w:pPr>
         <w:spacing w:after="0" w:line="240" w:lineRule="auto"/>
         <w:rPr>
-          <w:b/>
           <w:sz w:val="40"/>
         </w:rPr>
       </w:pPr>
@@ -24,50 +22,177 @@
       <w:pPr>
         <w:spacing w:after="0" w:line="240" w:lineRule="auto"/>
         <w:rPr>
-          <w:b/>
           <w:sz w:val="40"/>
         </w:rPr>
       </w:pPr>
-    </w:p>
-    <w:p>
-      <w:pPr>
-        <w:spacing w:after="0" w:line="240" w:lineRule="auto"/>
-        <w:rPr>
-          <w:b/>
+      <w:r>
+        <w:rPr>
+          <w:b/>
+          <w:noProof/>
+          <w:sz w:val="48"/>
+          <w:lang w:val="en-US" w:eastAsia="zh-TW"/>
+        </w:rPr>
+        <w:pict>
+          <v:shapetype id="_x0000_t202" coordsize="21600,21600" o:spt="202" path="m,l,21600r21600,l21600,xe">
+            <v:stroke joinstyle="miter"/>
+            <v:path gradientshapeok="t" o:connecttype="rect"/>
+          </v:shapetype>
+          <v:shape id="_x0000_s1026" type="#_x0000_t202" style="position:absolute;margin-left:120.75pt;margin-top:65.4pt;width:373.9pt;height:90pt;z-index:251660288;mso-width-relative:margin;mso-height-relative:margin" filled="f" stroked="f">
+            <v:textbox>
+              <w:txbxContent>
+                <w:p>
+                  <w:pPr>
+                    <w:spacing w:after="0" w:line="240" w:lineRule="auto"/>
+                    <w:rPr>
+                      <w:b/>
+                      <w:sz w:val="40"/>
+                    </w:rPr>
+                  </w:pPr>
+                  <w:r>
+                    <w:rPr>
+                      <w:b/>
+                      <w:sz w:val="48"/>
+                    </w:rPr>
+                    <w:t>HI-TEC ELECTRONIC SUPPLY LTD</w:t>
+                  </w:r>
+                </w:p>
+                <w:p>
+                  <w:pPr>
+                    <w:spacing w:after="0" w:line="240" w:lineRule="auto"/>
+                    <w:rPr>
+                      <w:b/>
+                      <w:sz w:val="40"/>
+                    </w:rPr>
+                  </w:pPr>
+                  <w:r>
+                    <w:rPr>
+                      <w:b/>
+                      <w:sz w:val="40"/>
+                    </w:rPr>
+                    <w:t>Warehouse Management System</w:t>
+                  </w:r>
+                </w:p>
+                <w:p>
+                  <w:pPr>
+                    <w:spacing w:after="0" w:line="240" w:lineRule="auto"/>
+                    <w:rPr>
+                      <w:sz w:val="40"/>
+                    </w:rPr>
+                  </w:pPr>
+                  <w:r>
+                    <w:rPr>
+                      <w:sz w:val="40"/>
+                    </w:rPr>
+                    <w:t>Project Proposal</w:t>
+                  </w:r>
+                </w:p>
+                <w:p/>
+              </w:txbxContent>
+            </v:textbox>
+          </v:shape>
+        </w:pict>
+      </w:r>
+      <w:r>
+        <w:rPr>
+          <w:b/>
+          <w:noProof/>
           <w:sz w:val="40"/>
         </w:rPr>
-      </w:pPr>
-    </w:p>
-    <w:p>
-      <w:pPr>
-        <w:spacing w:after="0" w:line="240" w:lineRule="auto"/>
-        <w:rPr>
-          <w:b/>
-          <w:sz w:val="48"/>
-        </w:rPr>
-      </w:pPr>
-      <w:r>
-        <w:rPr>
-          <w:b/>
-          <w:sz w:val="48"/>
-        </w:rPr>
-        <w:t>HI-TEC ELECTRONIC SUPPLY LTD</w:t>
-      </w:r>
-    </w:p>
-    <w:p>
-      <w:pPr>
-        <w:spacing w:after="0" w:line="240" w:lineRule="auto"/>
-        <w:rPr>
-          <w:b/>
+        <w:drawing>
+          <wp:inline distT="0" distB="0" distL="0" distR="0">
+            <wp:extent cx="1549708" cy="1866900"/>
+            <wp:effectExtent l="19050" t="0" r="0" b="0"/>
+            <wp:docPr id="5" name="Picture 4" descr="HITEC.PNG"/>
+            <wp:cNvGraphicFramePr>
+              <a:graphicFrameLocks xmlns:a="http://schemas.openxmlformats.org/drawingml/2006/main" noChangeAspect="1"/>
+            </wp:cNvGraphicFramePr>
+            <a:graphic xmlns:a="http://schemas.openxmlformats.org/drawingml/2006/main">
+              <a:graphicData uri="http://schemas.openxmlformats.org/drawingml/2006/picture">
+                <pic:pic xmlns:pic="http://schemas.openxmlformats.org/drawingml/2006/picture">
+                  <pic:nvPicPr>
+                    <pic:cNvPr id="0" name="HITEC.PNG"/>
+                    <pic:cNvPicPr/>
+                  </pic:nvPicPr>
+                  <pic:blipFill>
+                    <a:blip r:embed="rId8"/>
+                    <a:stretch>
+                      <a:fillRect/>
+                    </a:stretch>
+                  </pic:blipFill>
+                  <pic:spPr>
+                    <a:xfrm>
+                      <a:off x="0" y="0"/>
+                      <a:ext cx="1549708" cy="1866900"/>
+                    </a:xfrm>
+                    <a:prstGeom prst="rect">
+                      <a:avLst/>
+                    </a:prstGeom>
+                  </pic:spPr>
+                </pic:pic>
+              </a:graphicData>
+            </a:graphic>
+          </wp:inline>
+        </w:drawing>
+      </w:r>
+    </w:p>
+    <w:p>
+      <w:pPr>
+        <w:spacing w:after="0" w:line="240" w:lineRule="auto"/>
+        <w:rPr>
           <w:sz w:val="40"/>
         </w:rPr>
       </w:pPr>
-      <w:r>
-        <w:rPr>
-          <w:b/>
+    </w:p>
+    <w:p>
+      <w:pPr>
+        <w:spacing w:after="0" w:line="240" w:lineRule="auto"/>
+        <w:rPr>
           <w:sz w:val="40"/>
         </w:rPr>
-        <w:t>Warehouse Management System</w:t>
+      </w:pPr>
+    </w:p>
+    <w:p>
+      <w:pPr>
+        <w:spacing w:after="0" w:line="240" w:lineRule="auto"/>
+        <w:rPr>
+          <w:sz w:val="32"/>
+        </w:rPr>
+      </w:pPr>
+      <w:r>
+        <w:rPr>
+          <w:sz w:val="32"/>
+        </w:rPr>
+        <w:t>Prepared for:</w:t>
+      </w:r>
+    </w:p>
+    <w:p>
+      <w:pPr>
+        <w:spacing w:after="0" w:line="240" w:lineRule="auto"/>
+        <w:rPr>
+          <w:b/>
+          <w:sz w:val="32"/>
+        </w:rPr>
+      </w:pPr>
+      <w:r>
+        <w:rPr>
+          <w:b/>
+          <w:sz w:val="32"/>
+        </w:rPr>
+        <w:t>Nelson Eng, Instructor</w:t>
+      </w:r>
+    </w:p>
+    <w:p>
+      <w:pPr>
+        <w:spacing w:after="0" w:line="240" w:lineRule="auto"/>
+        <w:rPr>
+          <w:sz w:val="32"/>
+        </w:rPr>
+      </w:pPr>
+      <w:r>
+        <w:rPr>
+          <w:sz w:val="32"/>
+        </w:rPr>
+        <w:t>CSIS 3275 002 – Software Engineering</w:t>
       </w:r>
     </w:p>
     <w:p>
@@ -77,12 +202,14 @@
           <w:sz w:val="40"/>
         </w:rPr>
       </w:pPr>
-      <w:r>
+    </w:p>
+    <w:p>
+      <w:pPr>
+        <w:spacing w:after="0" w:line="240" w:lineRule="auto"/>
         <w:rPr>
           <w:sz w:val="40"/>
         </w:rPr>
-        <w:t>Project Proposal</w:t>
-      </w:r>
+      </w:pPr>
     </w:p>
     <w:p>
       <w:pPr>
@@ -96,22 +223,6 @@
       <w:pPr>
         <w:spacing w:after="0" w:line="240" w:lineRule="auto"/>
         <w:rPr>
-          <w:sz w:val="40"/>
-        </w:rPr>
-      </w:pPr>
-    </w:p>
-    <w:p>
-      <w:pPr>
-        <w:spacing w:after="0" w:line="240" w:lineRule="auto"/>
-        <w:rPr>
-          <w:sz w:val="40"/>
-        </w:rPr>
-      </w:pPr>
-    </w:p>
-    <w:p>
-      <w:pPr>
-        <w:spacing w:after="0" w:line="240" w:lineRule="auto"/>
-        <w:rPr>
           <w:sz w:val="32"/>
         </w:rPr>
       </w:pPr>
@@ -119,7 +230,7 @@
         <w:rPr>
           <w:sz w:val="32"/>
         </w:rPr>
-        <w:t>Prepared for:</w:t>
+        <w:t>Development Team</w:t>
       </w:r>
     </w:p>
     <w:p>
@@ -135,144 +246,40 @@
           <w:b/>
           <w:sz w:val="32"/>
         </w:rPr>
-        <w:t>Nelson Eng, Instructor</w:t>
-      </w:r>
-    </w:p>
-    <w:p>
-      <w:pPr>
-        <w:spacing w:after="0" w:line="240" w:lineRule="auto"/>
-        <w:rPr>
+        <w:t>Matthew Lai</w:t>
+      </w:r>
+    </w:p>
+    <w:p>
+      <w:pPr>
+        <w:spacing w:after="0" w:line="240" w:lineRule="auto"/>
+        <w:rPr>
+          <w:b/>
           <w:sz w:val="32"/>
         </w:rPr>
       </w:pPr>
       <w:r>
         <w:rPr>
+          <w:b/>
           <w:sz w:val="32"/>
         </w:rPr>
-        <w:t>CSIS 3275 002 – Software Engineering</w:t>
-      </w:r>
-    </w:p>
-    <w:p>
-      <w:pPr>
-        <w:spacing w:after="0" w:line="240" w:lineRule="auto"/>
-        <w:rPr>
-          <w:sz w:val="40"/>
-        </w:rPr>
-      </w:pPr>
-    </w:p>
-    <w:p>
-      <w:pPr>
-        <w:spacing w:after="0" w:line="240" w:lineRule="auto"/>
-        <w:rPr>
-          <w:sz w:val="40"/>
-        </w:rPr>
-      </w:pPr>
-    </w:p>
-    <w:p>
-      <w:pPr>
-        <w:spacing w:after="0" w:line="240" w:lineRule="auto"/>
-        <w:rPr>
-          <w:sz w:val="40"/>
-        </w:rPr>
-      </w:pPr>
-    </w:p>
-    <w:p>
-      <w:pPr>
-        <w:spacing w:after="0" w:line="240" w:lineRule="auto"/>
-        <w:rPr>
+        <w:t>Manjot Sangha</w:t>
+      </w:r>
+    </w:p>
+    <w:p>
+      <w:pPr>
+        <w:spacing w:after="0" w:line="240" w:lineRule="auto"/>
+        <w:rPr>
+          <w:b/>
           <w:sz w:val="32"/>
         </w:rPr>
       </w:pPr>
       <w:r>
         <w:rPr>
+          <w:b/>
           <w:sz w:val="32"/>
         </w:rPr>
-        <w:t>Development Team</w:t>
-      </w:r>
-    </w:p>
-    <w:p>
-      <w:pPr>
-        <w:spacing w:after="0" w:line="240" w:lineRule="auto"/>
-        <w:rPr>
-          <w:b/>
-          <w:sz w:val="32"/>
-        </w:rPr>
-      </w:pPr>
-      <w:r>
-        <w:rPr>
-          <w:b/>
-          <w:sz w:val="32"/>
-        </w:rPr>
-        <w:t>Matthew Lai</w:t>
-      </w:r>
-    </w:p>
-    <w:p>
-      <w:pPr>
-        <w:spacing w:after="0" w:line="240" w:lineRule="auto"/>
-        <w:rPr>
-          <w:b/>
-          <w:sz w:val="32"/>
-        </w:rPr>
-      </w:pPr>
-      <w:proofErr w:type="spellStart"/>
-      <w:r>
-        <w:rPr>
-          <w:b/>
-          <w:sz w:val="32"/>
-        </w:rPr>
-        <w:t>Manjot</w:t>
-      </w:r>
-      <w:proofErr w:type="spellEnd"/>
-      <w:r>
-        <w:rPr>
-          <w:b/>
-          <w:sz w:val="32"/>
-        </w:rPr>
-        <w:t xml:space="preserve"> </w:t>
-      </w:r>
-      <w:proofErr w:type="spellStart"/>
-      <w:r>
-        <w:rPr>
-          <w:b/>
-          <w:sz w:val="32"/>
-        </w:rPr>
-        <w:t>Sangha</w:t>
-      </w:r>
-      <w:proofErr w:type="spellEnd"/>
-    </w:p>
-    <w:p>
-      <w:pPr>
-        <w:spacing w:after="0" w:line="240" w:lineRule="auto"/>
-        <w:rPr>
-          <w:b/>
-          <w:sz w:val="32"/>
-        </w:rPr>
-      </w:pPr>
-      <w:proofErr w:type="spellStart"/>
-      <w:r>
-        <w:rPr>
-          <w:b/>
-          <w:sz w:val="32"/>
-        </w:rPr>
-        <w:t>Manveer</w:t>
-      </w:r>
-      <w:proofErr w:type="spellEnd"/>
-      <w:r>
-        <w:rPr>
-          <w:b/>
-          <w:sz w:val="32"/>
-        </w:rPr>
-        <w:t xml:space="preserve"> </w:t>
-      </w:r>
-      <w:proofErr w:type="spellStart"/>
-      <w:r>
-        <w:rPr>
-          <w:b/>
-          <w:sz w:val="32"/>
-        </w:rPr>
-        <w:t>Sidhu</w:t>
-      </w:r>
-      <w:proofErr w:type="spellEnd"/>
+        <w:t>Manveer Sidhu</w:t>
+      </w:r>
     </w:p>
     <w:p>
       <w:pPr>
@@ -389,15 +396,7 @@
         <w:t>of:</w:t>
       </w:r>
       <w:r>
-        <w:t xml:space="preserve"> 1) A </w:t>
-      </w:r>
-      <w:proofErr w:type="spellStart"/>
-      <w:r>
-        <w:t>mySQL</w:t>
-      </w:r>
-      <w:proofErr w:type="spellEnd"/>
-      <w:r>
-        <w:t xml:space="preserve"> Database, 2) A website for clients, and 3) A program for employees.</w:t>
+        <w:t xml:space="preserve"> 1) A mySQL Database, 2) A website for clients, and 3) A program for employees.</w:t>
       </w:r>
     </w:p>
     <w:p>
@@ -701,13 +700,8 @@
         <w:t xml:space="preserve">Due to the warehouse focus of the system, the components that deal </w:t>
       </w:r>
       <w:r>
-        <w:t xml:space="preserve">with orders and shipments </w:t>
-      </w:r>
-      <w:proofErr w:type="gramStart"/>
-      <w:r>
-        <w:t>exists</w:t>
-      </w:r>
-      <w:proofErr w:type="gramEnd"/>
+        <w:t>with orders and shipments exists</w:t>
+      </w:r>
       <w:r>
         <w:t xml:space="preserve"> solely to track inventory inputs and outputs. </w:t>
       </w:r>
@@ -767,35 +761,9 @@
         </w:rPr>
         <w:t xml:space="preserve">Website Design: </w:t>
       </w:r>
-      <w:proofErr w:type="spellStart"/>
-      <w:r>
-        <w:t>Manjot</w:t>
-      </w:r>
-      <w:proofErr w:type="spellEnd"/>
-      <w:r>
-        <w:t xml:space="preserve"> </w:t>
-      </w:r>
-      <w:proofErr w:type="spellStart"/>
-      <w:r>
-        <w:t>Sangha</w:t>
-      </w:r>
-      <w:proofErr w:type="spellEnd"/>
-      <w:r>
-        <w:t xml:space="preserve"> and </w:t>
-      </w:r>
-      <w:proofErr w:type="spellStart"/>
-      <w:r>
-        <w:t>Manveer</w:t>
-      </w:r>
-      <w:proofErr w:type="spellEnd"/>
-      <w:r>
-        <w:t xml:space="preserve"> </w:t>
-      </w:r>
-      <w:proofErr w:type="spellStart"/>
-      <w:r>
-        <w:t>Sidhu</w:t>
-      </w:r>
-      <w:proofErr w:type="spellEnd"/>
+      <w:r>
+        <w:t>Manjot Sangha and Manveer Sidhu</w:t>
+      </w:r>
     </w:p>
     <w:p>
       <w:pPr>
@@ -870,39 +838,7 @@
           <w:b/>
           <w:u w:val="single"/>
         </w:rPr>
-        <w:t xml:space="preserve">Component </w:t>
-      </w:r>
-      <w:proofErr w:type="gramStart"/>
-      <w:r>
-        <w:rPr>
-          <w:b/>
-          <w:u w:val="single"/>
-        </w:rPr>
-        <w:t>A</w:t>
-      </w:r>
-      <w:proofErr w:type="gramEnd"/>
-      <w:r>
-        <w:rPr>
-          <w:b/>
-          <w:u w:val="single"/>
-        </w:rPr>
-        <w:t xml:space="preserve"> – </w:t>
-      </w:r>
-      <w:proofErr w:type="spellStart"/>
-      <w:r>
-        <w:rPr>
-          <w:b/>
-          <w:u w:val="single"/>
-        </w:rPr>
-        <w:t>MySQL</w:t>
-      </w:r>
-      <w:proofErr w:type="spellEnd"/>
-      <w:r>
-        <w:rPr>
-          <w:b/>
-          <w:u w:val="single"/>
-        </w:rPr>
-        <w:t xml:space="preserve"> Database</w:t>
+        <w:t>Component A – MySQL Database</w:t>
       </w:r>
     </w:p>
     <w:p>
@@ -950,11 +886,9 @@
         </w:numPr>
         <w:spacing w:after="0" w:line="240" w:lineRule="auto"/>
       </w:pPr>
-      <w:proofErr w:type="spellStart"/>
       <w:r>
         <w:t>MySQL</w:t>
       </w:r>
-      <w:proofErr w:type="spellEnd"/>
     </w:p>
     <w:p>
       <w:pPr>
@@ -965,11 +899,9 @@
         </w:numPr>
         <w:spacing w:after="0" w:line="240" w:lineRule="auto"/>
       </w:pPr>
-      <w:proofErr w:type="spellStart"/>
       <w:r>
         <w:t>phpMyAdmin</w:t>
       </w:r>
-      <w:proofErr w:type="spellEnd"/>
     </w:p>
     <w:p>
       <w:pPr>
@@ -1016,15 +948,7 @@
         <w:spacing w:after="0" w:line="240" w:lineRule="auto"/>
       </w:pPr>
       <w:r>
-        <w:t xml:space="preserve">Linux – </w:t>
-      </w:r>
-      <w:proofErr w:type="spellStart"/>
-      <w:r>
-        <w:t>Ubuntu</w:t>
-      </w:r>
-      <w:proofErr w:type="spellEnd"/>
-      <w:r>
-        <w:t xml:space="preserve"> 15.04</w:t>
+        <w:t>Linux – Ubuntu 15.04</w:t>
       </w:r>
     </w:p>
     <w:p>
@@ -1117,13 +1041,8 @@
         </w:numPr>
         <w:spacing w:after="0" w:line="240" w:lineRule="auto"/>
       </w:pPr>
-      <w:proofErr w:type="spellStart"/>
-      <w:r>
-        <w:t>MySQL</w:t>
-      </w:r>
-      <w:proofErr w:type="spellEnd"/>
-      <w:r>
-        <w:t xml:space="preserve"> Workbench 6.3 CE</w:t>
+      <w:r>
+        <w:t>MySQL Workbench 6.3 CE</w:t>
       </w:r>
     </w:p>
     <w:p>
@@ -1135,11 +1054,9 @@
         </w:numPr>
         <w:spacing w:after="0" w:line="240" w:lineRule="auto"/>
       </w:pPr>
-      <w:proofErr w:type="spellStart"/>
       <w:r>
         <w:t>Mockaroo</w:t>
       </w:r>
-      <w:proofErr w:type="spellEnd"/>
     </w:p>
     <w:p>
       <w:pPr>
@@ -1580,11 +1497,9 @@
         </w:numPr>
         <w:spacing w:after="0" w:line="240" w:lineRule="auto"/>
       </w:pPr>
-      <w:proofErr w:type="spellStart"/>
       <w:r>
         <w:t>Codelobster</w:t>
       </w:r>
-      <w:proofErr w:type="spellEnd"/>
     </w:p>
     <w:p>
       <w:pPr>
@@ -1595,11 +1510,9 @@
         </w:numPr>
         <w:spacing w:after="0" w:line="240" w:lineRule="auto"/>
       </w:pPr>
-      <w:proofErr w:type="spellStart"/>
       <w:r>
         <w:t>FileZilla</w:t>
       </w:r>
-      <w:proofErr w:type="spellEnd"/>
     </w:p>
     <w:p>
       <w:pPr>
@@ -1624,15 +1537,7 @@
         <w:spacing w:after="0" w:line="240" w:lineRule="auto"/>
       </w:pPr>
       <w:r>
-        <w:t xml:space="preserve">Linux – </w:t>
-      </w:r>
-      <w:proofErr w:type="spellStart"/>
-      <w:r>
-        <w:t>Ubuntu</w:t>
-      </w:r>
-      <w:proofErr w:type="spellEnd"/>
-      <w:r>
-        <w:t xml:space="preserve"> 15.04</w:t>
+        <w:t>Linux – Ubuntu 15.04</w:t>
       </w:r>
     </w:p>
     <w:p>
@@ -1794,14 +1699,15 @@
         </w:numPr>
         <w:spacing w:after="0" w:line="240" w:lineRule="auto"/>
       </w:pPr>
-      <w:proofErr w:type="gramStart"/>
-      <w:r>
-        <w:t xml:space="preserve">A main </w:t>
-      </w:r>
-      <w:r>
+      <w:r>
+        <w:t xml:space="preserve">A </w:t>
+      </w:r>
+      <w:r>
+        <w:rPr>
+          <w:b/>
+        </w:rPr>
         <w:t>login screen</w:t>
       </w:r>
-      <w:proofErr w:type="gramEnd"/>
       <w:r>
         <w:t xml:space="preserve"> </w:t>
       </w:r>
@@ -1818,7 +1724,7 @@
         <w:t>that will prompt the user for their credentials. Depending on the permissions the user has access to; the relevant UI will then appear.</w:t>
       </w:r>
       <w:r>
-        <w:t xml:space="preserve"> The current permission groups are:</w:t>
+        <w:t xml:space="preserve"> </w:t>
       </w:r>
     </w:p>
     <w:p>
@@ -1831,7 +1737,85 @@
         <w:spacing w:after="0" w:line="240" w:lineRule="auto"/>
       </w:pPr>
       <w:r>
+        <w:t>The current permission groups are:</w:t>
+      </w:r>
+    </w:p>
+    <w:p>
+      <w:pPr>
+        <w:pStyle w:val="ListParagraph"/>
+        <w:numPr>
+          <w:ilvl w:val="2"/>
+          <w:numId w:val="12"/>
+        </w:numPr>
+        <w:spacing w:after="0" w:line="240" w:lineRule="auto"/>
+      </w:pPr>
+      <w:r>
         <w:t>Warehouse Employee</w:t>
+      </w:r>
+    </w:p>
+    <w:p>
+      <w:pPr>
+        <w:pStyle w:val="ListParagraph"/>
+        <w:numPr>
+          <w:ilvl w:val="2"/>
+          <w:numId w:val="12"/>
+        </w:numPr>
+        <w:spacing w:after="0" w:line="240" w:lineRule="auto"/>
+      </w:pPr>
+      <w:r>
+        <w:t>Receiving Clerk</w:t>
+      </w:r>
+    </w:p>
+    <w:p>
+      <w:pPr>
+        <w:pStyle w:val="ListParagraph"/>
+        <w:numPr>
+          <w:ilvl w:val="2"/>
+          <w:numId w:val="12"/>
+        </w:numPr>
+        <w:spacing w:after="0" w:line="240" w:lineRule="auto"/>
+      </w:pPr>
+      <w:r>
+        <w:t>Shipping Employee</w:t>
+      </w:r>
+    </w:p>
+    <w:p>
+      <w:pPr>
+        <w:pStyle w:val="ListParagraph"/>
+        <w:numPr>
+          <w:ilvl w:val="2"/>
+          <w:numId w:val="12"/>
+        </w:numPr>
+        <w:spacing w:after="0" w:line="240" w:lineRule="auto"/>
+      </w:pPr>
+      <w:r>
+        <w:t>Operations Supervisor</w:t>
+      </w:r>
+    </w:p>
+    <w:p>
+      <w:pPr>
+        <w:pStyle w:val="ListParagraph"/>
+        <w:numPr>
+          <w:ilvl w:val="2"/>
+          <w:numId w:val="12"/>
+        </w:numPr>
+        <w:spacing w:after="0" w:line="240" w:lineRule="auto"/>
+      </w:pPr>
+      <w:r>
+        <w:t>Manager</w:t>
+      </w:r>
+    </w:p>
+    <w:p>
+      <w:pPr>
+        <w:pStyle w:val="ListParagraph"/>
+        <w:numPr>
+          <w:ilvl w:val="2"/>
+          <w:numId w:val="12"/>
+        </w:numPr>
+        <w:spacing w:after="0" w:line="240" w:lineRule="auto"/>
+      </w:pPr>
+      <w:r>
+        <w:t>Administrator</w:t>
       </w:r>
     </w:p>
     <w:p>
@@ -1844,7 +1828,7 @@
         <w:spacing w:after="0" w:line="240" w:lineRule="auto"/>
       </w:pPr>
       <w:r>
-        <w:t>Receiving Clerk</w:t>
+        <w:t>This is the UI that appears when the program is first run. It will first attempt a connection to the database. If that connection fails, the user will not be able to access any functions and will be prompted to check with their network administrator.</w:t>
       </w:r>
     </w:p>
     <w:p>
@@ -1857,7 +1841,44 @@
         <w:spacing w:after="0" w:line="240" w:lineRule="auto"/>
       </w:pPr>
       <w:r>
-        <w:t>Shipping Employee</w:t>
+        <w:t>User inputs are checked against the EMPLOYEE and EMPLOYEE_CREDS tables in the database.</w:t>
+      </w:r>
+    </w:p>
+    <w:p>
+      <w:pPr>
+        <w:pStyle w:val="ListParagraph"/>
+        <w:numPr>
+          <w:ilvl w:val="0"/>
+          <w:numId w:val="12"/>
+        </w:numPr>
+        <w:spacing w:after="0" w:line="240" w:lineRule="auto"/>
+      </w:pPr>
+      <w:r>
+        <w:t>A</w:t>
+      </w:r>
+      <w:r>
+        <w:t xml:space="preserve">n </w:t>
+      </w:r>
+      <w:r>
+        <w:rPr>
+          <w:b/>
+        </w:rPr>
+        <w:t>inventory checker UI</w:t>
+      </w:r>
+      <w:r>
+        <w:t xml:space="preserve"> (Fig. IV</w:t>
+      </w:r>
+      <w:r>
+        <w:t xml:space="preserve">) with read-only capability to the DB. </w:t>
+      </w:r>
+      <w:r>
+        <w:t>For regular warehouse employees, this is their primary screen</w:t>
+      </w:r>
+      <w:r>
+        <w:t xml:space="preserve"> that appears after they log in</w:t>
+      </w:r>
+      <w:r>
+        <w:t>.</w:t>
       </w:r>
     </w:p>
     <w:p>
@@ -1870,7 +1891,10 @@
         <w:spacing w:after="0" w:line="240" w:lineRule="auto"/>
       </w:pPr>
       <w:r>
-        <w:t>Operations Supervisor</w:t>
+        <w:t xml:space="preserve">For lower-tier users (any non-managerial or supervising staff), the information displayed about the inventory will be limited to </w:t>
+      </w:r>
+      <w:r>
+        <w:t>basic information. Higher-tier users will have full access.</w:t>
       </w:r>
     </w:p>
     <w:p>
@@ -1883,7 +1907,44 @@
         <w:spacing w:after="0" w:line="240" w:lineRule="auto"/>
       </w:pPr>
       <w:r>
-        <w:t>Manager</w:t>
+        <w:t>This UI mainly draws data from the PRODUCT table, along with that tables associated with it through its foreign keys.</w:t>
+      </w:r>
+    </w:p>
+    <w:p>
+      <w:pPr>
+        <w:pStyle w:val="ListParagraph"/>
+        <w:numPr>
+          <w:ilvl w:val="0"/>
+          <w:numId w:val="12"/>
+        </w:numPr>
+        <w:spacing w:after="0" w:line="240" w:lineRule="auto"/>
+      </w:pPr>
+      <w:r>
+        <w:t xml:space="preserve">A </w:t>
+      </w:r>
+      <w:r>
+        <w:rPr>
+          <w:b/>
+        </w:rPr>
+        <w:t>receiving</w:t>
+      </w:r>
+      <w:r>
+        <w:rPr>
+          <w:b/>
+        </w:rPr>
+        <w:t xml:space="preserve"> UI</w:t>
+      </w:r>
+      <w:r>
+        <w:t xml:space="preserve"> (Fig. </w:t>
+      </w:r>
+      <w:r>
+        <w:t>V</w:t>
+      </w:r>
+      <w:r>
+        <w:t xml:space="preserve">) with write access to the DB. This interface is for employees </w:t>
+      </w:r>
+      <w:r>
+        <w:t xml:space="preserve">who deal with incoming products to the warehouse. As such, it has the functionality to update and add new records to the DB. </w:t>
       </w:r>
     </w:p>
     <w:p>
@@ -1896,7 +1957,26 @@
         <w:spacing w:after="0" w:line="240" w:lineRule="auto"/>
       </w:pPr>
       <w:r>
-        <w:t>Administrator</w:t>
+        <w:t xml:space="preserve">This UI has the same data limitation scheme mentioned previously. </w:t>
+      </w:r>
+      <w:r>
+        <w:t xml:space="preserve"> Due to this UI having the ability to write to the DB, the function to add a new product and its associated supplier and manufacturer will be restricted to higher-tier employees.</w:t>
+      </w:r>
+    </w:p>
+    <w:p>
+      <w:pPr>
+        <w:pStyle w:val="ListParagraph"/>
+        <w:numPr>
+          <w:ilvl w:val="1"/>
+          <w:numId w:val="12"/>
+        </w:numPr>
+        <w:spacing w:after="0" w:line="240" w:lineRule="auto"/>
+      </w:pPr>
+      <w:r>
+        <w:t xml:space="preserve">This UI mainly draws data from the ORDER and ORDER_PRODUCT tables, with more detailed information about the orders being drawn from </w:t>
+      </w:r>
+      <w:r>
+        <w:t>the PRODUCT and SUPPLIER tables.</w:t>
       </w:r>
     </w:p>
     <w:p>
@@ -1909,16 +1989,75 @@
         <w:spacing w:after="0" w:line="240" w:lineRule="auto"/>
       </w:pPr>
       <w:r>
-        <w:t>A</w:t>
-      </w:r>
-      <w:r>
-        <w:t>n inventory checker UI (Fig. IV</w:t>
-      </w:r>
-      <w:r>
-        <w:t xml:space="preserve">) with read-only capability to the DB. </w:t>
-      </w:r>
-      <w:r>
-        <w:t>For regular warehouse employees, this is their primary screen.</w:t>
+        <w:t xml:space="preserve">A </w:t>
+      </w:r>
+      <w:r>
+        <w:rPr>
+          <w:b/>
+        </w:rPr>
+        <w:t>shipping UI</w:t>
+      </w:r>
+      <w:r>
+        <w:t xml:space="preserve"> (Fig. V</w:t>
+      </w:r>
+      <w:r>
+        <w:t>I</w:t>
+      </w:r>
+      <w:r>
+        <w:t xml:space="preserve">) with write access to the DB. This interface is for employees who deal with outgoing products to clients. As such, it will have the functionality to update records to the DB. </w:t>
+      </w:r>
+    </w:p>
+    <w:p>
+      <w:pPr>
+        <w:pStyle w:val="ListParagraph"/>
+        <w:numPr>
+          <w:ilvl w:val="1"/>
+          <w:numId w:val="12"/>
+        </w:numPr>
+        <w:spacing w:after="0" w:line="240" w:lineRule="auto"/>
+      </w:pPr>
+      <w:r>
+        <w:t>Employees can create a new shipment whose information, including the associated products, are stored to the DB. Until the shipment is actually shipped however, the products are not yet deducted from the inventory stock.</w:t>
+      </w:r>
+    </w:p>
+    <w:p>
+      <w:pPr>
+        <w:pStyle w:val="ListParagraph"/>
+        <w:numPr>
+          <w:ilvl w:val="1"/>
+          <w:numId w:val="12"/>
+        </w:numPr>
+        <w:spacing w:after="0" w:line="240" w:lineRule="auto"/>
+      </w:pPr>
+      <w:r>
+        <w:lastRenderedPageBreak/>
+        <w:t>Shipping employees can then go through the list of shipments that have yet to ship and mark them as ‘Shipped’, and only then are the products removed from the inventory. If the inventory does not contain enough of a product the user will be notified.</w:t>
+      </w:r>
+    </w:p>
+    <w:p>
+      <w:pPr>
+        <w:pStyle w:val="ListParagraph"/>
+        <w:numPr>
+          <w:ilvl w:val="1"/>
+          <w:numId w:val="12"/>
+        </w:numPr>
+        <w:spacing w:after="0" w:line="240" w:lineRule="auto"/>
+      </w:pPr>
+      <w:r>
+        <w:t xml:space="preserve">This UI mainly draws its data from the SHIPMENT and SHIPMENT_PRODUCT tables. Supporting details for the shipment data is drawn from the LOCATION table and its associations. </w:t>
+      </w:r>
+    </w:p>
+    <w:p>
+      <w:pPr>
+        <w:pStyle w:val="ListParagraph"/>
+        <w:numPr>
+          <w:ilvl w:val="1"/>
+          <w:numId w:val="12"/>
+        </w:numPr>
+        <w:spacing w:after="0" w:line="240" w:lineRule="auto"/>
+      </w:pPr>
+      <w:r>
+        <w:t>This UI is data limited with the same scheme as the other UIs.</w:t>
       </w:r>
     </w:p>
     <w:p>
@@ -1931,38 +2070,40 @@
         <w:spacing w:after="0" w:line="240" w:lineRule="auto"/>
       </w:pPr>
       <w:r>
-        <w:t>A receiving</w:t>
-      </w:r>
-      <w:r>
-        <w:t xml:space="preserve"> UI (Fig. </w:t>
-      </w:r>
-      <w:r>
-        <w:t>V</w:t>
-      </w:r>
-      <w:r>
-        <w:t xml:space="preserve">) with write access to the DB. This interface is for employees </w:t>
-      </w:r>
-      <w:r>
-        <w:t xml:space="preserve">who deal with incoming products to the warehouse. As such, it has the functionality to update and add new records to the DB. </w:t>
-      </w:r>
-    </w:p>
-    <w:p>
-      <w:pPr>
-        <w:pStyle w:val="ListParagraph"/>
-        <w:numPr>
-          <w:ilvl w:val="0"/>
-          <w:numId w:val="12"/>
-        </w:numPr>
-        <w:spacing w:after="0" w:line="240" w:lineRule="auto"/>
-      </w:pPr>
-      <w:r>
-        <w:t>A shipping UI (Fig. V</w:t>
+        <w:rPr>
+          <w:b/>
+        </w:rPr>
+        <w:t>A war</w:t>
+      </w:r>
+      <w:r>
+        <w:rPr>
+          <w:b/>
+        </w:rPr>
+        <w:t xml:space="preserve">ehouse </w:t>
+      </w:r>
+      <w:r>
+        <w:rPr>
+          <w:b/>
+        </w:rPr>
+        <w:t>history</w:t>
+      </w:r>
+      <w:r>
+        <w:rPr>
+          <w:b/>
+        </w:rPr>
+        <w:t xml:space="preserve"> log</w:t>
+      </w:r>
+      <w:r>
+        <w:t xml:space="preserve"> (Fig. VI</w:t>
       </w:r>
       <w:r>
         <w:t>I</w:t>
       </w:r>
       <w:r>
-        <w:t xml:space="preserve">) with write access to the DB. This interface is for employees who deal with outgoing products to clients. As such, it will have the functionality to update records to the DB. </w:t>
+        <w:t xml:space="preserve">), which </w:t>
+      </w:r>
+      <w:r>
+        <w:t>will show all the shipment and order information that has occurred.</w:t>
       </w:r>
     </w:p>
     <w:p>
@@ -1975,7 +2116,7 @@
         <w:spacing w:after="0" w:line="240" w:lineRule="auto"/>
       </w:pPr>
       <w:r>
-        <w:t>Employees can create a new shipment whose information, including the associated products, are stored to the DB. Until the shipment is actually shipped however, the products are not yet deducted from the inventory stock.</w:t>
+        <w:t xml:space="preserve">This UI mainly draws its data from both the SHIPMENT and ORDER tables and their associations. However, this UI differs from the dedicated Receiving and Shipping UIs in that it serves only as a log, and thus is read-only. </w:t>
       </w:r>
     </w:p>
     <w:p>
@@ -1988,32 +2129,7 @@
         <w:spacing w:after="0" w:line="240" w:lineRule="auto"/>
       </w:pPr>
       <w:r>
-        <w:t>Shipping employees can then go through the list of shipments that have yet to ship and mark them as ‘Shipped’, and only then are the products removed from the inventory. If the inventory does not contain enough of a product the user will be notified.</w:t>
-      </w:r>
-    </w:p>
-    <w:p>
-      <w:pPr>
-        <w:pStyle w:val="ListParagraph"/>
-        <w:numPr>
-          <w:ilvl w:val="0"/>
-          <w:numId w:val="12"/>
-        </w:numPr>
-        <w:spacing w:after="0" w:line="240" w:lineRule="auto"/>
-      </w:pPr>
-      <w:r>
-        <w:t>A war</w:t>
-      </w:r>
-      <w:r>
-        <w:t>ehouse transaction log (Fig. VI</w:t>
-      </w:r>
-      <w:r>
-        <w:t>I</w:t>
-      </w:r>
-      <w:r>
-        <w:t xml:space="preserve">), which </w:t>
-      </w:r>
-      <w:r>
-        <w:t>will show all the shipment and order information that has occurred.</w:t>
+        <w:t>This UI is data limited with the same scheme as the other UIs. Higher-tier users will be able to access detailed information about the clients and suppliers associated with each shipment and order.</w:t>
       </w:r>
     </w:p>
     <w:p>
@@ -2100,31 +2216,16 @@
     </w:p>
     <w:p>
       <w:pPr>
+        <w:spacing w:after="0" w:line="240" w:lineRule="auto"/>
         <w:rPr>
           <w:u w:val="single"/>
         </w:rPr>
       </w:pPr>
       <w:r>
         <w:rPr>
+          <w:b/>
           <w:u w:val="single"/>
         </w:rPr>
-        <w:br w:type="page"/>
-      </w:r>
-    </w:p>
-    <w:p>
-      <w:pPr>
-        <w:spacing w:after="0" w:line="240" w:lineRule="auto"/>
-        <w:rPr>
-          <w:b/>
-          <w:u w:val="single"/>
-        </w:rPr>
-      </w:pPr>
-      <w:r>
-        <w:rPr>
-          <w:b/>
-          <w:u w:val="single"/>
-        </w:rPr>
-        <w:lastRenderedPageBreak/>
         <w:t>Non-Component Tools</w:t>
       </w:r>
     </w:p>
@@ -2149,13 +2250,8 @@
         <w:spacing w:after="0" w:line="240" w:lineRule="auto"/>
       </w:pPr>
       <w:r>
-        <w:t xml:space="preserve">Git through </w:t>
-      </w:r>
-      <w:proofErr w:type="spellStart"/>
-      <w:r>
-        <w:t>Github</w:t>
-      </w:r>
-      <w:proofErr w:type="spellEnd"/>
+        <w:t>Git through Github</w:t>
+      </w:r>
     </w:p>
     <w:p>
       <w:pPr>
@@ -2166,11 +2262,9 @@
         </w:numPr>
         <w:spacing w:after="0" w:line="240" w:lineRule="auto"/>
       </w:pPr>
-      <w:proofErr w:type="spellStart"/>
       <w:r>
         <w:t>SourceTree</w:t>
       </w:r>
-      <w:proofErr w:type="spellEnd"/>
     </w:p>
     <w:p>
       <w:pPr>
@@ -2299,7 +2393,7 @@
               </w:numPr>
             </w:pPr>
             <w:r>
-              <w:t>DB data importation</w:t>
+              <w:t>DB construction</w:t>
             </w:r>
           </w:p>
           <w:p>
@@ -2344,7 +2438,10 @@
               </w:numPr>
             </w:pPr>
             <w:r>
-              <w:t>Application UI implementation</w:t>
+              <w:t xml:space="preserve">Application UI </w:t>
+            </w:r>
+            <w:r>
+              <w:t>construction</w:t>
             </w:r>
           </w:p>
           <w:p>
@@ -2357,6 +2454,30 @@
             </w:pPr>
             <w:r>
               <w:t>Website display functions</w:t>
+            </w:r>
+          </w:p>
+          <w:p>
+            <w:pPr>
+              <w:pStyle w:val="ListParagraph"/>
+              <w:numPr>
+                <w:ilvl w:val="0"/>
+                <w:numId w:val="15"/>
+              </w:numPr>
+            </w:pPr>
+            <w:r>
+              <w:t>DB construction</w:t>
+            </w:r>
+          </w:p>
+          <w:p>
+            <w:pPr>
+              <w:pStyle w:val="ListParagraph"/>
+              <w:numPr>
+                <w:ilvl w:val="0"/>
+                <w:numId w:val="15"/>
+              </w:numPr>
+            </w:pPr>
+            <w:r>
+              <w:t>DB data tweaking</w:t>
             </w:r>
           </w:p>
         </w:tc>
@@ -2380,6 +2501,18 @@
           <w:tcPr>
             <w:tcW w:w="10199" w:type="dxa"/>
           </w:tcPr>
+          <w:p>
+            <w:pPr>
+              <w:pStyle w:val="ListParagraph"/>
+              <w:numPr>
+                <w:ilvl w:val="0"/>
+                <w:numId w:val="16"/>
+              </w:numPr>
+            </w:pPr>
+            <w:r>
+              <w:t>Application UI functions</w:t>
+            </w:r>
+          </w:p>
           <w:p>
             <w:pPr>
               <w:pStyle w:val="ListParagraph"/>
@@ -2540,11 +2673,6 @@
     </w:p>
     <w:p>
       <w:pPr>
-        <w:spacing w:after="0" w:line="240" w:lineRule="auto"/>
-      </w:pPr>
-    </w:p>
-    <w:p>
-      <w:pPr>
         <w:rPr>
           <w:b/>
         </w:rPr>
@@ -2594,12 +2722,11 @@
       <w:r>
         <w:rPr>
           <w:noProof/>
-          <w:lang w:eastAsia="ja-JP"/>
         </w:rPr>
         <w:drawing>
           <wp:inline distT="0" distB="0" distL="0" distR="0">
-            <wp:extent cx="6467475" cy="3969112"/>
-            <wp:effectExtent l="19050" t="0" r="9525" b="0"/>
+            <wp:extent cx="6829031" cy="4191000"/>
+            <wp:effectExtent l="19050" t="0" r="0" b="0"/>
             <wp:docPr id="3" name="Picture 1" descr="ERD.png"/>
             <wp:cNvGraphicFramePr>
               <a:graphicFrameLocks xmlns:a="http://schemas.openxmlformats.org/drawingml/2006/main" noChangeAspect="1"/>
@@ -2612,7 +2739,7 @@
                     <pic:cNvPicPr/>
                   </pic:nvPicPr>
                   <pic:blipFill>
-                    <a:blip r:embed="rId8" cstate="print"/>
+                    <a:blip r:embed="rId9" cstate="print"/>
                     <a:stretch>
                       <a:fillRect/>
                     </a:stretch>
@@ -2620,7 +2747,7 @@
                   <pic:spPr>
                     <a:xfrm>
                       <a:off x="0" y="0"/>
-                      <a:ext cx="6478487" cy="3975870"/>
+                      <a:ext cx="6840659" cy="4198136"/>
                     </a:xfrm>
                     <a:prstGeom prst="rect">
                       <a:avLst/>
@@ -2661,12 +2788,11 @@
       <w:r>
         <w:rPr>
           <w:noProof/>
-          <w:lang w:eastAsia="ja-JP"/>
         </w:rPr>
         <w:drawing>
           <wp:inline distT="0" distB="0" distL="0" distR="0">
-            <wp:extent cx="6372225" cy="3675830"/>
-            <wp:effectExtent l="19050" t="0" r="9525" b="0"/>
+            <wp:extent cx="6210300" cy="3582423"/>
+            <wp:effectExtent l="19050" t="0" r="0" b="0"/>
             <wp:docPr id="4" name="Picture 0" descr="web demo.png"/>
             <wp:cNvGraphicFramePr>
               <a:graphicFrameLocks xmlns:a="http://schemas.openxmlformats.org/drawingml/2006/main" noChangeAspect="1"/>
@@ -2679,7 +2805,7 @@
                     <pic:cNvPicPr/>
                   </pic:nvPicPr>
                   <pic:blipFill>
-                    <a:blip r:embed="rId9" cstate="print"/>
+                    <a:blip r:embed="rId10" cstate="print"/>
                     <a:stretch>
                       <a:fillRect/>
                     </a:stretch>
@@ -2687,7 +2813,7 @@
                   <pic:spPr>
                     <a:xfrm>
                       <a:off x="0" y="0"/>
-                      <a:ext cx="6379366" cy="3679949"/>
+                      <a:ext cx="6217260" cy="3586438"/>
                     </a:xfrm>
                     <a:prstGeom prst="rect">
                       <a:avLst/>
@@ -2717,6 +2843,9 @@
         <w:spacing w:after="0" w:line="240" w:lineRule="auto"/>
       </w:pPr>
       <w:r>
+        <w:rPr>
+          <w:noProof/>
+        </w:rPr>
         <w:drawing>
           <wp:inline distT="0" distB="0" distL="0" distR="0">
             <wp:extent cx="6858000" cy="3863975"/>
@@ -2733,10 +2862,10 @@
                     <pic:cNvPicPr/>
                   </pic:nvPicPr>
                   <pic:blipFill>
-                    <a:blip r:embed="rId10" cstate="print">
+                    <a:blip r:embed="rId11" cstate="print">
                       <a:extLst>
                         <a:ext uri="{28A0092B-C50C-407E-A947-70E740481C1C}">
-                          <a14:useLocalDpi xmlns:a14="http://schemas.microsoft.com/office/drawing/2010/main" xmlns:wps="http://schemas.microsoft.com/office/word/2010/wordprocessingShape" xmlns:wpi="http://schemas.microsoft.com/office/word/2010/wordprocessingInk" xmlns:wpg="http://schemas.microsoft.com/office/word/2010/wordprocessingGroup" xmlns:w16se="http://schemas.microsoft.com/office/word/2015/wordml/symex" xmlns:w15="http://schemas.microsoft.com/office/word/2012/wordml" xmlns:w14="http://schemas.microsoft.com/office/word/2010/wordml" xmlns:w="http://schemas.openxmlformats.org/wordprocessingml/2006/main" xmlns:w10="urn:schemas-microsoft-com:office:word" xmlns:wp14="http://schemas.microsoft.com/office/word/2010/wordprocessingDrawing" xmlns:v="urn:schemas-microsoft-com:vml" xmlns:o="urn:schemas-microsoft-com:office:office" xmlns:mc="http://schemas.openxmlformats.org/markup-compatibility/2006" xmlns:cx5="http://schemas.microsoft.com/office/drawing/2016/5/11/chartex" xmlns:cx4="http://schemas.microsoft.com/office/drawing/2016/5/10/chartex" xmlns:cx3="http://schemas.microsoft.com/office/drawing/2016/5/9/chartex" xmlns:cx2="http://schemas.microsoft.com/office/drawing/2015/10/21/chartex" xmlns:cx1="http://schemas.microsoft.com/office/drawing/2015/9/8/chartex" xmlns:cx="http://schemas.microsoft.com/office/drawing/2014/chartex" xmlns:wpc="http://schemas.microsoft.com/office/word/2010/wordprocessingCanvas" xmlns="" val="0"/>
+                          <a14:useLocalDpi xmlns="" xmlns:wpc="http://schemas.microsoft.com/office/word/2010/wordprocessingCanvas" xmlns:cx="http://schemas.microsoft.com/office/drawing/2014/chartex" xmlns:cx1="http://schemas.microsoft.com/office/drawing/2015/9/8/chartex" xmlns:cx2="http://schemas.microsoft.com/office/drawing/2015/10/21/chartex" xmlns:cx3="http://schemas.microsoft.com/office/drawing/2016/5/9/chartex" xmlns:cx4="http://schemas.microsoft.com/office/drawing/2016/5/10/chartex" xmlns:cx5="http://schemas.microsoft.com/office/drawing/2016/5/11/chartex" xmlns:mc="http://schemas.openxmlformats.org/markup-compatibility/2006" xmlns:o="urn:schemas-microsoft-com:office:office" xmlns:v="urn:schemas-microsoft-com:vml" xmlns:wp14="http://schemas.microsoft.com/office/word/2010/wordprocessingDrawing" xmlns:w10="urn:schemas-microsoft-com:office:word" xmlns:w="http://schemas.openxmlformats.org/wordprocessingml/2006/main" xmlns:w14="http://schemas.microsoft.com/office/word/2010/wordml" xmlns:w15="http://schemas.microsoft.com/office/word/2012/wordml" xmlns:w16se="http://schemas.microsoft.com/office/word/2015/wordml/symex" xmlns:wpg="http://schemas.microsoft.com/office/word/2010/wordprocessingGroup" xmlns:wpi="http://schemas.microsoft.com/office/word/2010/wordprocessingInk" xmlns:wps="http://schemas.microsoft.com/office/word/2010/wordprocessingShape" xmlns:a14="http://schemas.microsoft.com/office/drawing/2010/main" val="0"/>
                         </a:ext>
                       </a:extLst>
                     </a:blip>
@@ -2791,6 +2920,9 @@
         <w:spacing w:after="0" w:line="240" w:lineRule="auto"/>
       </w:pPr>
       <w:r>
+        <w:rPr>
+          <w:noProof/>
+        </w:rPr>
         <w:drawing>
           <wp:inline distT="0" distB="0" distL="0" distR="0">
             <wp:extent cx="6858000" cy="3876040"/>
@@ -2807,10 +2939,10 @@
                     <pic:cNvPicPr/>
                   </pic:nvPicPr>
                   <pic:blipFill>
-                    <a:blip r:embed="rId11" cstate="print">
+                    <a:blip r:embed="rId12" cstate="print">
                       <a:extLst>
                         <a:ext uri="{28A0092B-C50C-407E-A947-70E740481C1C}">
-                          <a14:useLocalDpi xmlns:a14="http://schemas.microsoft.com/office/drawing/2010/main" xmlns:wps="http://schemas.microsoft.com/office/word/2010/wordprocessingShape" xmlns:wpi="http://schemas.microsoft.com/office/word/2010/wordprocessingInk" xmlns:wpg="http://schemas.microsoft.com/office/word/2010/wordprocessingGroup" xmlns:w16se="http://schemas.microsoft.com/office/word/2015/wordml/symex" xmlns:w15="http://schemas.microsoft.com/office/word/2012/wordml" xmlns:w14="http://schemas.microsoft.com/office/word/2010/wordml" xmlns:w="http://schemas.openxmlformats.org/wordprocessingml/2006/main" xmlns:w10="urn:schemas-microsoft-com:office:word" xmlns:wp14="http://schemas.microsoft.com/office/word/2010/wordprocessingDrawing" xmlns:v="urn:schemas-microsoft-com:vml" xmlns:o="urn:schemas-microsoft-com:office:office" xmlns:mc="http://schemas.openxmlformats.org/markup-compatibility/2006" xmlns:cx5="http://schemas.microsoft.com/office/drawing/2016/5/11/chartex" xmlns:cx4="http://schemas.microsoft.com/office/drawing/2016/5/10/chartex" xmlns:cx3="http://schemas.microsoft.com/office/drawing/2016/5/9/chartex" xmlns:cx2="http://schemas.microsoft.com/office/drawing/2015/10/21/chartex" xmlns:cx1="http://schemas.microsoft.com/office/drawing/2015/9/8/chartex" xmlns:cx="http://schemas.microsoft.com/office/drawing/2014/chartex" xmlns:wpc="http://schemas.microsoft.com/office/word/2010/wordprocessingCanvas" xmlns="" val="0"/>
+                          <a14:useLocalDpi xmlns="" xmlns:wpc="http://schemas.microsoft.com/office/word/2010/wordprocessingCanvas" xmlns:cx="http://schemas.microsoft.com/office/drawing/2014/chartex" xmlns:cx1="http://schemas.microsoft.com/office/drawing/2015/9/8/chartex" xmlns:cx2="http://schemas.microsoft.com/office/drawing/2015/10/21/chartex" xmlns:cx3="http://schemas.microsoft.com/office/drawing/2016/5/9/chartex" xmlns:cx4="http://schemas.microsoft.com/office/drawing/2016/5/10/chartex" xmlns:cx5="http://schemas.microsoft.com/office/drawing/2016/5/11/chartex" xmlns:mc="http://schemas.openxmlformats.org/markup-compatibility/2006" xmlns:o="urn:schemas-microsoft-com:office:office" xmlns:v="urn:schemas-microsoft-com:vml" xmlns:wp14="http://schemas.microsoft.com/office/word/2010/wordprocessingDrawing" xmlns:w10="urn:schemas-microsoft-com:office:word" xmlns:w="http://schemas.openxmlformats.org/wordprocessingml/2006/main" xmlns:w14="http://schemas.microsoft.com/office/word/2010/wordml" xmlns:w15="http://schemas.microsoft.com/office/word/2012/wordml" xmlns:w16se="http://schemas.microsoft.com/office/word/2015/wordml/symex" xmlns:wpg="http://schemas.microsoft.com/office/word/2010/wordprocessingGroup" xmlns:wpi="http://schemas.microsoft.com/office/word/2010/wordprocessingInk" xmlns:wps="http://schemas.microsoft.com/office/word/2010/wordprocessingShape" xmlns:a14="http://schemas.microsoft.com/office/drawing/2010/main" val="0"/>
                         </a:ext>
                       </a:extLst>
                     </a:blip>
@@ -2856,6 +2988,9 @@
         <w:spacing w:after="0" w:line="240" w:lineRule="auto"/>
       </w:pPr>
       <w:r>
+        <w:rPr>
+          <w:noProof/>
+        </w:rPr>
         <w:drawing>
           <wp:inline distT="0" distB="0" distL="0" distR="0">
             <wp:extent cx="6858000" cy="3912870"/>
@@ -2872,10 +3007,10 @@
                     <pic:cNvPicPr/>
                   </pic:nvPicPr>
                   <pic:blipFill>
-                    <a:blip r:embed="rId12" cstate="print">
+                    <a:blip r:embed="rId13" cstate="print">
                       <a:extLst>
                         <a:ext uri="{28A0092B-C50C-407E-A947-70E740481C1C}">
-                          <a14:useLocalDpi xmlns:a14="http://schemas.microsoft.com/office/drawing/2010/main" xmlns:wps="http://schemas.microsoft.com/office/word/2010/wordprocessingShape" xmlns:wpi="http://schemas.microsoft.com/office/word/2010/wordprocessingInk" xmlns:wpg="http://schemas.microsoft.com/office/word/2010/wordprocessingGroup" xmlns:w16se="http://schemas.microsoft.com/office/word/2015/wordml/symex" xmlns:w15="http://schemas.microsoft.com/office/word/2012/wordml" xmlns:w14="http://schemas.microsoft.com/office/word/2010/wordml" xmlns:w="http://schemas.openxmlformats.org/wordprocessingml/2006/main" xmlns:w10="urn:schemas-microsoft-com:office:word" xmlns:wp14="http://schemas.microsoft.com/office/word/2010/wordprocessingDrawing" xmlns:v="urn:schemas-microsoft-com:vml" xmlns:o="urn:schemas-microsoft-com:office:office" xmlns:mc="http://schemas.openxmlformats.org/markup-compatibility/2006" xmlns:cx5="http://schemas.microsoft.com/office/drawing/2016/5/11/chartex" xmlns:cx4="http://schemas.microsoft.com/office/drawing/2016/5/10/chartex" xmlns:cx3="http://schemas.microsoft.com/office/drawing/2016/5/9/chartex" xmlns:cx2="http://schemas.microsoft.com/office/drawing/2015/10/21/chartex" xmlns:cx1="http://schemas.microsoft.com/office/drawing/2015/9/8/chartex" xmlns:cx="http://schemas.microsoft.com/office/drawing/2014/chartex" xmlns:wpc="http://schemas.microsoft.com/office/word/2010/wordprocessingCanvas" xmlns="" val="0"/>
+                          <a14:useLocalDpi xmlns="" xmlns:wpc="http://schemas.microsoft.com/office/word/2010/wordprocessingCanvas" xmlns:cx="http://schemas.microsoft.com/office/drawing/2014/chartex" xmlns:cx1="http://schemas.microsoft.com/office/drawing/2015/9/8/chartex" xmlns:cx2="http://schemas.microsoft.com/office/drawing/2015/10/21/chartex" xmlns:cx3="http://schemas.microsoft.com/office/drawing/2016/5/9/chartex" xmlns:cx4="http://schemas.microsoft.com/office/drawing/2016/5/10/chartex" xmlns:cx5="http://schemas.microsoft.com/office/drawing/2016/5/11/chartex" xmlns:mc="http://schemas.openxmlformats.org/markup-compatibility/2006" xmlns:o="urn:schemas-microsoft-com:office:office" xmlns:v="urn:schemas-microsoft-com:vml" xmlns:wp14="http://schemas.microsoft.com/office/word/2010/wordprocessingDrawing" xmlns:w10="urn:schemas-microsoft-com:office:word" xmlns:w="http://schemas.openxmlformats.org/wordprocessingml/2006/main" xmlns:w14="http://schemas.microsoft.com/office/word/2010/wordml" xmlns:w15="http://schemas.microsoft.com/office/word/2012/wordml" xmlns:w16se="http://schemas.microsoft.com/office/word/2015/wordml/symex" xmlns:wpg="http://schemas.microsoft.com/office/word/2010/wordprocessingGroup" xmlns:wpi="http://schemas.microsoft.com/office/word/2010/wordprocessingInk" xmlns:wps="http://schemas.microsoft.com/office/word/2010/wordprocessingShape" xmlns:a14="http://schemas.microsoft.com/office/drawing/2010/main" val="0"/>
                         </a:ext>
                       </a:extLst>
                     </a:blip>
@@ -2930,6 +3065,9 @@
         <w:spacing w:after="0" w:line="240" w:lineRule="auto"/>
       </w:pPr>
       <w:r>
+        <w:rPr>
+          <w:noProof/>
+        </w:rPr>
         <w:drawing>
           <wp:inline distT="0" distB="0" distL="0" distR="0">
             <wp:extent cx="6858000" cy="3845560"/>
@@ -2946,10 +3084,10 @@
                     <pic:cNvPicPr/>
                   </pic:nvPicPr>
                   <pic:blipFill>
-                    <a:blip r:embed="rId13" cstate="print">
+                    <a:blip r:embed="rId14" cstate="print">
                       <a:extLst>
                         <a:ext uri="{28A0092B-C50C-407E-A947-70E740481C1C}">
-                          <a14:useLocalDpi xmlns:a14="http://schemas.microsoft.com/office/drawing/2010/main" xmlns:wps="http://schemas.microsoft.com/office/word/2010/wordprocessingShape" xmlns:wpi="http://schemas.microsoft.com/office/word/2010/wordprocessingInk" xmlns:wpg="http://schemas.microsoft.com/office/word/2010/wordprocessingGroup" xmlns:w16se="http://schemas.microsoft.com/office/word/2015/wordml/symex" xmlns:w15="http://schemas.microsoft.com/office/word/2012/wordml" xmlns:w14="http://schemas.microsoft.com/office/word/2010/wordml" xmlns:w="http://schemas.openxmlformats.org/wordprocessingml/2006/main" xmlns:w10="urn:schemas-microsoft-com:office:word" xmlns:wp14="http://schemas.microsoft.com/office/word/2010/wordprocessingDrawing" xmlns:v="urn:schemas-microsoft-com:vml" xmlns:o="urn:schemas-microsoft-com:office:office" xmlns:mc="http://schemas.openxmlformats.org/markup-compatibility/2006" xmlns:cx5="http://schemas.microsoft.com/office/drawing/2016/5/11/chartex" xmlns:cx4="http://schemas.microsoft.com/office/drawing/2016/5/10/chartex" xmlns:cx3="http://schemas.microsoft.com/office/drawing/2016/5/9/chartex" xmlns:cx2="http://schemas.microsoft.com/office/drawing/2015/10/21/chartex" xmlns:cx1="http://schemas.microsoft.com/office/drawing/2015/9/8/chartex" xmlns:cx="http://schemas.microsoft.com/office/drawing/2014/chartex" xmlns:wpc="http://schemas.microsoft.com/office/word/2010/wordprocessingCanvas" xmlns="" val="0"/>
+                          <a14:useLocalDpi xmlns="" xmlns:wpc="http://schemas.microsoft.com/office/word/2010/wordprocessingCanvas" xmlns:cx="http://schemas.microsoft.com/office/drawing/2014/chartex" xmlns:cx1="http://schemas.microsoft.com/office/drawing/2015/9/8/chartex" xmlns:cx2="http://schemas.microsoft.com/office/drawing/2015/10/21/chartex" xmlns:cx3="http://schemas.microsoft.com/office/drawing/2016/5/9/chartex" xmlns:cx4="http://schemas.microsoft.com/office/drawing/2016/5/10/chartex" xmlns:cx5="http://schemas.microsoft.com/office/drawing/2016/5/11/chartex" xmlns:mc="http://schemas.openxmlformats.org/markup-compatibility/2006" xmlns:o="urn:schemas-microsoft-com:office:office" xmlns:v="urn:schemas-microsoft-com:vml" xmlns:wp14="http://schemas.microsoft.com/office/word/2010/wordprocessingDrawing" xmlns:w10="urn:schemas-microsoft-com:office:word" xmlns:w="http://schemas.openxmlformats.org/wordprocessingml/2006/main" xmlns:w14="http://schemas.microsoft.com/office/word/2010/wordml" xmlns:w15="http://schemas.microsoft.com/office/word/2012/wordml" xmlns:w16se="http://schemas.microsoft.com/office/word/2015/wordml/symex" xmlns:wpg="http://schemas.microsoft.com/office/word/2010/wordprocessingGroup" xmlns:wpi="http://schemas.microsoft.com/office/word/2010/wordprocessingInk" xmlns:wps="http://schemas.microsoft.com/office/word/2010/wordprocessingShape" xmlns:a14="http://schemas.microsoft.com/office/drawing/2010/main" val="0"/>
                         </a:ext>
                       </a:extLst>
                     </a:blip>
@@ -2996,6 +3134,9 @@
       </w:pPr>
       <w:bookmarkStart w:id="0" w:name="_GoBack"/>
       <w:r>
+        <w:rPr>
+          <w:noProof/>
+        </w:rPr>
         <w:drawing>
           <wp:inline distT="0" distB="0" distL="0" distR="0">
             <wp:extent cx="6858000" cy="3882390"/>
@@ -3012,10 +3153,10 @@
                     <pic:cNvPicPr/>
                   </pic:nvPicPr>
                   <pic:blipFill>
-                    <a:blip r:embed="rId14" cstate="print">
+                    <a:blip r:embed="rId15" cstate="print">
                       <a:extLst>
                         <a:ext uri="{28A0092B-C50C-407E-A947-70E740481C1C}">
-                          <a14:useLocalDpi xmlns:a14="http://schemas.microsoft.com/office/drawing/2010/main" xmlns:wps="http://schemas.microsoft.com/office/word/2010/wordprocessingShape" xmlns:wpi="http://schemas.microsoft.com/office/word/2010/wordprocessingInk" xmlns:wpg="http://schemas.microsoft.com/office/word/2010/wordprocessingGroup" xmlns:w16se="http://schemas.microsoft.com/office/word/2015/wordml/symex" xmlns:w15="http://schemas.microsoft.com/office/word/2012/wordml" xmlns:w14="http://schemas.microsoft.com/office/word/2010/wordml" xmlns:w="http://schemas.openxmlformats.org/wordprocessingml/2006/main" xmlns:w10="urn:schemas-microsoft-com:office:word" xmlns:wp14="http://schemas.microsoft.com/office/word/2010/wordprocessingDrawing" xmlns:v="urn:schemas-microsoft-com:vml" xmlns:o="urn:schemas-microsoft-com:office:office" xmlns:mc="http://schemas.openxmlformats.org/markup-compatibility/2006" xmlns:cx5="http://schemas.microsoft.com/office/drawing/2016/5/11/chartex" xmlns:cx4="http://schemas.microsoft.com/office/drawing/2016/5/10/chartex" xmlns:cx3="http://schemas.microsoft.com/office/drawing/2016/5/9/chartex" xmlns:cx2="http://schemas.microsoft.com/office/drawing/2015/10/21/chartex" xmlns:cx1="http://schemas.microsoft.com/office/drawing/2015/9/8/chartex" xmlns:cx="http://schemas.microsoft.com/office/drawing/2014/chartex" xmlns:wpc="http://schemas.microsoft.com/office/word/2010/wordprocessingCanvas" xmlns="" val="0"/>
+                          <a14:useLocalDpi xmlns="" xmlns:wpc="http://schemas.microsoft.com/office/word/2010/wordprocessingCanvas" xmlns:cx="http://schemas.microsoft.com/office/drawing/2014/chartex" xmlns:cx1="http://schemas.microsoft.com/office/drawing/2015/9/8/chartex" xmlns:cx2="http://schemas.microsoft.com/office/drawing/2015/10/21/chartex" xmlns:cx3="http://schemas.microsoft.com/office/drawing/2016/5/9/chartex" xmlns:cx4="http://schemas.microsoft.com/office/drawing/2016/5/10/chartex" xmlns:cx5="http://schemas.microsoft.com/office/drawing/2016/5/11/chartex" xmlns:mc="http://schemas.openxmlformats.org/markup-compatibility/2006" xmlns:o="urn:schemas-microsoft-com:office:office" xmlns:v="urn:schemas-microsoft-com:vml" xmlns:wp14="http://schemas.microsoft.com/office/word/2010/wordprocessingDrawing" xmlns:w10="urn:schemas-microsoft-com:office:word" xmlns:w="http://schemas.openxmlformats.org/wordprocessingml/2006/main" xmlns:w14="http://schemas.microsoft.com/office/word/2010/wordml" xmlns:w15="http://schemas.microsoft.com/office/word/2012/wordml" xmlns:w16se="http://schemas.microsoft.com/office/word/2015/wordml/symex" xmlns:wpg="http://schemas.microsoft.com/office/word/2010/wordprocessingGroup" xmlns:wpi="http://schemas.microsoft.com/office/word/2010/wordprocessingInk" xmlns:wps="http://schemas.microsoft.com/office/word/2010/wordprocessingShape" xmlns:a14="http://schemas.microsoft.com/office/drawing/2010/main" val="0"/>
                         </a:ext>
                       </a:extLst>
                     </a:blip>
@@ -3041,10 +3182,10 @@
       <w:bookmarkEnd w:id="0"/>
     </w:p>
     <w:sectPr>
-      <w:headerReference w:type="even" r:id="rId15"/>
-      <w:headerReference w:type="default" r:id="rId16"/>
-      <w:footerReference w:type="default" r:id="rId17"/>
-      <w:headerReference w:type="first" r:id="rId18"/>
+      <w:headerReference w:type="even" r:id="rId16"/>
+      <w:headerReference w:type="default" r:id="rId17"/>
+      <w:footerReference w:type="default" r:id="rId18"/>
+      <w:headerReference w:type="first" r:id="rId19"/>
       <w:pgSz w:w="12240" w:h="15840"/>
       <w:pgMar w:top="720" w:right="720" w:bottom="720" w:left="720" w:header="567" w:footer="567" w:gutter="0"/>
       <w:cols w:space="708"/>
@@ -3057,7 +3198,7 @@
 
 <file path=word/endnotes.xml><?xml version="1.0" encoding="utf-8"?>
 <w:endnotes xmlns:ve="http://schemas.openxmlformats.org/markup-compatibility/2006" xmlns:o="urn:schemas-microsoft-com:office:office" xmlns:r="http://schemas.openxmlformats.org/officeDocument/2006/relationships" xmlns:m="http://schemas.openxmlformats.org/officeDocument/2006/math" xmlns:v="urn:schemas-microsoft-com:vml" xmlns:wp="http://schemas.openxmlformats.org/drawingml/2006/wordprocessingDrawing" xmlns:w10="urn:schemas-microsoft-com:office:word" xmlns:w="http://schemas.openxmlformats.org/wordprocessingml/2006/main" xmlns:wne="http://schemas.microsoft.com/office/word/2006/wordml">
-  <w:endnote w:type="separator" w:id="-1">
+  <w:endnote w:type="separator" w:id="0">
     <w:p>
       <w:pPr>
         <w:spacing w:after="0" w:line="240" w:lineRule="auto"/>
@@ -3067,7 +3208,7 @@
       </w:r>
     </w:p>
   </w:endnote>
-  <w:endnote w:type="continuationSeparator" w:id="0">
+  <w:endnote w:type="continuationSeparator" w:id="1">
     <w:p>
       <w:pPr>
         <w:spacing w:after="0" w:line="240" w:lineRule="auto"/>
@@ -3101,7 +3242,7 @@
             <w:rPr>
               <w:noProof/>
             </w:rPr>
-            <w:t>6</w:t>
+            <w:t>2</w:t>
           </w:r>
         </w:fldSimple>
       </w:p>
@@ -3117,7 +3258,7 @@
 
 <file path=word/footnotes.xml><?xml version="1.0" encoding="utf-8"?>
 <w:footnotes xmlns:ve="http://schemas.openxmlformats.org/markup-compatibility/2006" xmlns:o="urn:schemas-microsoft-com:office:office" xmlns:r="http://schemas.openxmlformats.org/officeDocument/2006/relationships" xmlns:m="http://schemas.openxmlformats.org/officeDocument/2006/math" xmlns:v="urn:schemas-microsoft-com:vml" xmlns:wp="http://schemas.openxmlformats.org/drawingml/2006/wordprocessingDrawing" xmlns:w10="urn:schemas-microsoft-com:office:word" xmlns:w="http://schemas.openxmlformats.org/wordprocessingml/2006/main" xmlns:wne="http://schemas.microsoft.com/office/word/2006/wordml">
-  <w:footnote w:type="separator" w:id="-1">
+  <w:footnote w:type="separator" w:id="0">
     <w:p>
       <w:pPr>
         <w:spacing w:after="0" w:line="240" w:lineRule="auto"/>
@@ -3127,7 +3268,7 @@
       </w:r>
     </w:p>
   </w:footnote>
-  <w:footnote w:type="continuationSeparator" w:id="0">
+  <w:footnote w:type="continuationSeparator" w:id="1">
     <w:p>
       <w:pPr>
         <w:spacing w:after="0" w:line="240" w:lineRule="auto"/>
@@ -4387,7 +4528,7 @@
         <w:rFonts w:ascii="Courier New" w:hAnsi="Courier New" w:cs="Courier New" w:hint="default"/>
       </w:rPr>
     </w:lvl>
-    <w:lvl w:ilvl="2" w:tplc="10090005" w:tentative="1">
+    <w:lvl w:ilvl="2" w:tplc="10090005">
       <w:start w:val="1"/>
       <w:numFmt w:val="bullet"/>
       <w:lvlText w:val=""/>
@@ -5343,6 +5484,316 @@
     </w:rPr>
   </w:style>
 </w:styles>
+</file>
+
+<file path=word/glossary/document.xml><?xml version="1.0" encoding="utf-8"?>
+<w:glossaryDocument xmlns:ve="http://schemas.openxmlformats.org/markup-compatibility/2006" xmlns:o="urn:schemas-microsoft-com:office:office" xmlns:r="http://schemas.openxmlformats.org/officeDocument/2006/relationships" xmlns:m="http://schemas.openxmlformats.org/officeDocument/2006/math" xmlns:v="urn:schemas-microsoft-com:vml" xmlns:wp="http://schemas.openxmlformats.org/drawingml/2006/wordprocessingDrawing" xmlns:w10="urn:schemas-microsoft-com:office:word" xmlns:w="http://schemas.openxmlformats.org/wordprocessingml/2006/main" xmlns:wne="http://schemas.microsoft.com/office/word/2006/wordml">
+  <w:docParts/>
+</w:glossaryDocument>
+</file>
+
+<file path=word/glossary/fontTable.xml><?xml version="1.0" encoding="utf-8"?>
+<w:fonts xmlns:r="http://schemas.openxmlformats.org/officeDocument/2006/relationships" xmlns:w="http://schemas.openxmlformats.org/wordprocessingml/2006/main">
+  <w:font w:name="Times New Roman">
+    <w:panose1 w:val="02020603050405020304"/>
+    <w:charset w:val="00"/>
+    <w:family w:val="roman"/>
+    <w:pitch w:val="variable"/>
+    <w:sig w:usb0="E0002AFF" w:usb1="C0007841" w:usb2="00000009" w:usb3="00000000" w:csb0="000001FF" w:csb1="00000000"/>
+  </w:font>
+  <w:font w:name="Wingdings">
+    <w:panose1 w:val="05000000000000000000"/>
+    <w:charset w:val="02"/>
+    <w:family w:val="auto"/>
+    <w:pitch w:val="variable"/>
+    <w:sig w:usb0="00000000" w:usb1="10000000" w:usb2="00000000" w:usb3="00000000" w:csb0="80000000" w:csb1="00000000"/>
+  </w:font>
+  <w:font w:name="Courier New">
+    <w:panose1 w:val="02070309020205020404"/>
+    <w:charset w:val="00"/>
+    <w:family w:val="modern"/>
+    <w:pitch w:val="fixed"/>
+    <w:sig w:usb0="E0002AFF" w:usb1="C0007843" w:usb2="00000009" w:usb3="00000000" w:csb0="000001FF" w:csb1="00000000"/>
+  </w:font>
+  <w:font w:name="Symbol">
+    <w:panose1 w:val="05050102010706020507"/>
+    <w:charset w:val="02"/>
+    <w:family w:val="roman"/>
+    <w:pitch w:val="variable"/>
+    <w:sig w:usb0="00000000" w:usb1="10000000" w:usb2="00000000" w:usb3="00000000" w:csb0="80000000" w:csb1="00000000"/>
+  </w:font>
+  <w:font w:name="Calibri">
+    <w:panose1 w:val="020F0502020204030204"/>
+    <w:charset w:val="00"/>
+    <w:family w:val="swiss"/>
+    <w:pitch w:val="variable"/>
+    <w:sig w:usb0="E00002FF" w:usb1="4000ACFF" w:usb2="00000001" w:usb3="00000000" w:csb0="0000019F" w:csb1="00000000"/>
+  </w:font>
+  <w:font w:name="MS Mincho">
+    <w:altName w:val="ＭＳ 明朝"/>
+    <w:panose1 w:val="02020609040205080304"/>
+    <w:charset w:val="80"/>
+    <w:family w:val="modern"/>
+    <w:pitch w:val="fixed"/>
+    <w:sig w:usb0="E00002FF" w:usb1="6AC7FDFB" w:usb2="00000012" w:usb3="00000000" w:csb0="0002009F" w:csb1="00000000"/>
+  </w:font>
+  <w:font w:name="Tahoma">
+    <w:panose1 w:val="020B0604030504040204"/>
+    <w:charset w:val="00"/>
+    <w:family w:val="swiss"/>
+    <w:pitch w:val="variable"/>
+    <w:sig w:usb0="E1002EFF" w:usb1="C000605B" w:usb2="00000029" w:usb3="00000000" w:csb0="000101FF" w:csb1="00000000"/>
+  </w:font>
+  <w:font w:name="MS Gothic">
+    <w:altName w:val="ＭＳ ゴシック"/>
+    <w:panose1 w:val="020B0609070205080204"/>
+    <w:charset w:val="80"/>
+    <w:family w:val="modern"/>
+    <w:pitch w:val="fixed"/>
+    <w:sig w:usb0="E00002FF" w:usb1="6AC7FDFB" w:usb2="00000012" w:usb3="00000000" w:csb0="0002009F" w:csb1="00000000"/>
+  </w:font>
+  <w:font w:name="Cambria">
+    <w:panose1 w:val="02040503050406030204"/>
+    <w:charset w:val="00"/>
+    <w:family w:val="roman"/>
+    <w:pitch w:val="variable"/>
+    <w:sig w:usb0="E00002FF" w:usb1="400004FF" w:usb2="00000000" w:usb3="00000000" w:csb0="0000019F" w:csb1="00000000"/>
+  </w:font>
+</w:fonts>
+</file>
+
+<file path=word/glossary/settings.xml><?xml version="1.0" encoding="utf-8"?>
+<w:settings xmlns:o="urn:schemas-microsoft-com:office:office" xmlns:r="http://schemas.openxmlformats.org/officeDocument/2006/relationships" xmlns:m="http://schemas.openxmlformats.org/officeDocument/2006/math" xmlns:v="urn:schemas-microsoft-com:vml" xmlns:w10="urn:schemas-microsoft-com:office:word" xmlns:w="http://schemas.openxmlformats.org/wordprocessingml/2006/main" xmlns:sl="http://schemas.openxmlformats.org/schemaLibrary/2006/main">
+  <w:view w:val="normal"/>
+  <w:defaultTabStop w:val="720"/>
+  <w:characterSpacingControl w:val="doNotCompress"/>
+  <w:compat>
+    <w:useFELayout/>
+  </w:compat>
+  <w:rsids>
+    <w:rsidRoot w:val="00C21DCB"/>
+    <w:rsid w:val="00C21DCB"/>
+    <w:rsid w:val="00E54568"/>
+  </w:rsids>
+  <m:mathPr>
+    <m:mathFont m:val="Cambria Math"/>
+    <m:brkBin m:val="before"/>
+    <m:brkBinSub m:val="--"/>
+    <m:smallFrac m:val="off"/>
+    <m:dispDef/>
+    <m:lMargin m:val="0"/>
+    <m:rMargin m:val="0"/>
+    <m:defJc m:val="centerGroup"/>
+    <m:wrapIndent m:val="1440"/>
+    <m:intLim m:val="subSup"/>
+    <m:naryLim m:val="undOvr"/>
+  </m:mathPr>
+  <w:themeFontLang w:val="en-CA"/>
+  <w:clrSchemeMapping w:bg1="light1" w:t1="dark1" w:bg2="light2" w:t2="dark2" w:accent1="accent1" w:accent2="accent2" w:accent3="accent3" w:accent4="accent4" w:accent5="accent5" w:accent6="accent6" w:hyperlink="hyperlink" w:followedHyperlink="followedHyperlink"/>
+  <w:decimalSymbol w:val="."/>
+  <w:listSeparator w:val=","/>
+</w:settings>
+</file>
+
+<file path=word/glossary/styles.xml><?xml version="1.0" encoding="utf-8"?>
+<w:styles xmlns:r="http://schemas.openxmlformats.org/officeDocument/2006/relationships" xmlns:w="http://schemas.openxmlformats.org/wordprocessingml/2006/main">
+  <w:docDefaults>
+    <w:rPrDefault>
+      <w:rPr>
+        <w:rFonts w:asciiTheme="minorHAnsi" w:eastAsiaTheme="minorEastAsia" w:hAnsiTheme="minorHAnsi" w:cstheme="minorBidi"/>
+        <w:sz w:val="22"/>
+        <w:szCs w:val="22"/>
+        <w:lang w:val="en-CA" w:eastAsia="en-CA" w:bidi="ar-SA"/>
+      </w:rPr>
+    </w:rPrDefault>
+    <w:pPrDefault>
+      <w:pPr>
+        <w:spacing w:after="200" w:line="276" w:lineRule="auto"/>
+      </w:pPr>
+    </w:pPrDefault>
+  </w:docDefaults>
+  <w:latentStyles w:defLockedState="0" w:defUIPriority="99" w:defSemiHidden="1" w:defUnhideWhenUsed="1" w:defQFormat="0" w:count="267">
+    <w:lsdException w:name="Normal" w:semiHidden="0" w:uiPriority="0" w:unhideWhenUsed="0" w:qFormat="1"/>
+    <w:lsdException w:name="heading 1" w:semiHidden="0" w:uiPriority="9" w:unhideWhenUsed="0" w:qFormat="1"/>
+    <w:lsdException w:name="heading 2" w:uiPriority="9" w:qFormat="1"/>
+    <w:lsdException w:name="heading 3" w:uiPriority="9" w:qFormat="1"/>
+    <w:lsdException w:name="heading 4" w:uiPriority="9" w:qFormat="1"/>
+    <w:lsdException w:name="heading 5" w:uiPriority="9" w:qFormat="1"/>
+    <w:lsdException w:name="heading 6" w:uiPriority="9" w:qFormat="1"/>
+    <w:lsdException w:name="heading 7" w:uiPriority="9" w:qFormat="1"/>
+    <w:lsdException w:name="heading 8" w:uiPriority="9" w:qFormat="1"/>
+    <w:lsdException w:name="heading 9" w:uiPriority="9" w:qFormat="1"/>
+    <w:lsdException w:name="toc 1" w:uiPriority="39"/>
+    <w:lsdException w:name="toc 2" w:uiPriority="39"/>
+    <w:lsdException w:name="toc 3" w:uiPriority="39"/>
+    <w:lsdException w:name="toc 4" w:uiPriority="39"/>
+    <w:lsdException w:name="toc 5" w:uiPriority="39"/>
+    <w:lsdException w:name="toc 6" w:uiPriority="39"/>
+    <w:lsdException w:name="toc 7" w:uiPriority="39"/>
+    <w:lsdException w:name="toc 8" w:uiPriority="39"/>
+    <w:lsdException w:name="toc 9" w:uiPriority="39"/>
+    <w:lsdException w:name="caption" w:uiPriority="35" w:qFormat="1"/>
+    <w:lsdException w:name="Title" w:semiHidden="0" w:uiPriority="10" w:unhideWhenUsed="0" w:qFormat="1"/>
+    <w:lsdException w:name="Default Paragraph Font" w:uiPriority="1"/>
+    <w:lsdException w:name="Subtitle" w:semiHidden="0" w:uiPriority="11" w:unhideWhenUsed="0" w:qFormat="1"/>
+    <w:lsdException w:name="Strong" w:semiHidden="0" w:uiPriority="22" w:unhideWhenUsed="0" w:qFormat="1"/>
+    <w:lsdException w:name="Emphasis" w:semiHidden="0" w:uiPriority="20" w:unhideWhenUsed="0" w:qFormat="1"/>
+    <w:lsdException w:name="Table Grid" w:semiHidden="0" w:uiPriority="59" w:unhideWhenUsed="0"/>
+    <w:lsdException w:name="Placeholder Text" w:unhideWhenUsed="0"/>
+    <w:lsdException w:name="No Spacing" w:semiHidden="0" w:uiPriority="1" w:unhideWhenUsed="0" w:qFormat="1"/>
+    <w:lsdException w:name="Light Shading" w:semiHidden="0" w:uiPriority="60" w:unhideWhenUsed="0"/>
+    <w:lsdException w:name="Light List" w:semiHidden="0" w:uiPriority="61" w:unhideWhenUsed="0"/>
+    <w:lsdException w:name="Light Grid" w:semiHidden="0" w:uiPriority="62" w:unhideWhenUsed="0"/>
+    <w:lsdException w:name="Medium Shading 1" w:semiHidden="0" w:uiPriority="63" w:unhideWhenUsed="0"/>
+    <w:lsdException w:name="Medium Shading 2" w:semiHidden="0" w:uiPriority="64" w:unhideWhenUsed="0"/>
+    <w:lsdException w:name="Medium List 1" w:semiHidden="0" w:uiPriority="65" w:unhideWhenUsed="0"/>
+    <w:lsdException w:name="Medium List 2" w:semiHidden="0" w:uiPriority="66" w:unhideWhenUsed="0"/>
+    <w:lsdException w:name="Medium Grid 1" w:semiHidden="0" w:uiPriority="67" w:unhideWhenUsed="0"/>
+    <w:lsdException w:name="Medium Grid 2" w:semiHidden="0" w:uiPriority="68" w:unhideWhenUsed="0"/>
+    <w:lsdException w:name="Medium Grid 3" w:semiHidden="0" w:uiPriority="69" w:unhideWhenUsed="0"/>
+    <w:lsdException w:name="Dark List" w:semiHidden="0" w:uiPriority="70" w:unhideWhenUsed="0"/>
+    <w:lsdException w:name="Colorful Shading" w:semiHidden="0" w:uiPriority="71" w:unhideWhenUsed="0"/>
+    <w:lsdException w:name="Colorful List" w:semiHidden="0" w:uiPriority="72" w:unhideWhenUsed="0"/>
+    <w:lsdException w:name="Colorful Grid" w:semiHidden="0" w:uiPriority="73" w:unhideWhenUsed="0"/>
+    <w:lsdException w:name="Light Shading Accent 1" w:semiHidden="0" w:uiPriority="60" w:unhideWhenUsed="0"/>
+    <w:lsdException w:name="Light List Accent 1" w:semiHidden="0" w:uiPriority="61" w:unhideWhenUsed="0"/>
+    <w:lsdException w:name="Light Grid Accent 1" w:semiHidden="0" w:uiPriority="62" w:unhideWhenUsed="0"/>
+    <w:lsdException w:name="Medium Shading 1 Accent 1" w:semiHidden="0" w:uiPriority="63" w:unhideWhenUsed="0"/>
+    <w:lsdException w:name="Medium Shading 2 Accent 1" w:semiHidden="0" w:uiPriority="64" w:unhideWhenUsed="0"/>
+    <w:lsdException w:name="Medium List 1 Accent 1" w:semiHidden="0" w:uiPriority="65" w:unhideWhenUsed="0"/>
+    <w:lsdException w:name="Revision" w:unhideWhenUsed="0"/>
+    <w:lsdException w:name="List Paragraph" w:semiHidden="0" w:uiPriority="34" w:unhideWhenUsed="0" w:qFormat="1"/>
+    <w:lsdException w:name="Quote" w:semiHidden="0" w:uiPriority="29" w:unhideWhenUsed="0" w:qFormat="1"/>
+    <w:lsdException w:name="Intense Quote" w:semiHidden="0" w:uiPriority="30" w:unhideWhenUsed="0" w:qFormat="1"/>
+    <w:lsdException w:name="Medium List 2 Accent 1" w:semiHidden="0" w:uiPriority="66" w:unhideWhenUsed="0"/>
+    <w:lsdException w:name="Medium Grid 1 Accent 1" w:semiHidden="0" w:uiPriority="67" w:unhideWhenUsed="0"/>
+    <w:lsdException w:name="Medium Grid 2 Accent 1" w:semiHidden="0" w:uiPriority="68" w:unhideWhenUsed="0"/>
+    <w:lsdException w:name="Medium Grid 3 Accent 1" w:semiHidden="0" w:uiPriority="69" w:unhideWhenUsed="0"/>
+    <w:lsdException w:name="Dark List Accent 1" w:semiHidden="0" w:uiPriority="70" w:unhideWhenUsed="0"/>
+    <w:lsdException w:name="Colorful Shading Accent 1" w:semiHidden="0" w:uiPriority="71" w:unhideWhenUsed="0"/>
+    <w:lsdException w:name="Colorful List Accent 1" w:semiHidden="0" w:uiPriority="72" w:unhideWhenUsed="0"/>
+    <w:lsdException w:name="Colorful Grid Accent 1" w:semiHidden="0" w:uiPriority="73" w:unhideWhenUsed="0"/>
+    <w:lsdException w:name="Light Shading Accent 2" w:semiHidden="0" w:uiPriority="60" w:unhideWhenUsed="0"/>
+    <w:lsdException w:name="Light List Accent 2" w:semiHidden="0" w:uiPriority="61" w:unhideWhenUsed="0"/>
+    <w:lsdException w:name="Light Grid Accent 2" w:semiHidden="0" w:uiPriority="62" w:unhideWhenUsed="0"/>
+    <w:lsdException w:name="Medium Shading 1 Accent 2" w:semiHidden="0" w:uiPriority="63" w:unhideWhenUsed="0"/>
+    <w:lsdException w:name="Medium Shading 2 Accent 2" w:semiHidden="0" w:uiPriority="64" w:unhideWhenUsed="0"/>
+    <w:lsdException w:name="Medium List 1 Accent 2" w:semiHidden="0" w:uiPriority="65" w:unhideWhenUsed="0"/>
+    <w:lsdException w:name="Medium List 2 Accent 2" w:semiHidden="0" w:uiPriority="66" w:unhideWhenUsed="0"/>
+    <w:lsdException w:name="Medium Grid 1 Accent 2" w:semiHidden="0" w:uiPriority="67" w:unhideWhenUsed="0"/>
+    <w:lsdException w:name="Medium Grid 2 Accent 2" w:semiHidden="0" w:uiPriority="68" w:unhideWhenUsed="0"/>
+    <w:lsdException w:name="Medium Grid 3 Accent 2" w:semiHidden="0" w:uiPriority="69" w:unhideWhenUsed="0"/>
+    <w:lsdException w:name="Dark List Accent 2" w:semiHidden="0" w:uiPriority="70" w:unhideWhenUsed="0"/>
+    <w:lsdException w:name="Colorful Shading Accent 2" w:semiHidden="0" w:uiPriority="71" w:unhideWhenUsed="0"/>
+    <w:lsdException w:name="Colorful List Accent 2" w:semiHidden="0" w:uiPriority="72" w:unhideWhenUsed="0"/>
+    <w:lsdException w:name="Colorful Grid Accent 2" w:semiHidden="0" w:uiPriority="73" w:unhideWhenUsed="0"/>
+    <w:lsdException w:name="Light Shading Accent 3" w:semiHidden="0" w:uiPriority="60" w:unhideWhenUsed="0"/>
+    <w:lsdException w:name="Light List Accent 3" w:semiHidden="0" w:uiPriority="61" w:unhideWhenUsed="0"/>
+    <w:lsdException w:name="Light Grid Accent 3" w:semiHidden="0" w:uiPriority="62" w:unhideWhenUsed="0"/>
+    <w:lsdException w:name="Medium Shading 1 Accent 3" w:semiHidden="0" w:uiPriority="63" w:unhideWhenUsed="0"/>
+    <w:lsdException w:name="Medium Shading 2 Accent 3" w:semiHidden="0" w:uiPriority="64" w:unhideWhenUsed="0"/>
+    <w:lsdException w:name="Medium List 1 Accent 3" w:semiHidden="0" w:uiPriority="65" w:unhideWhenUsed="0"/>
+    <w:lsdException w:name="Medium List 2 Accent 3" w:semiHidden="0" w:uiPriority="66" w:unhideWhenUsed="0"/>
+    <w:lsdException w:name="Medium Grid 1 Accent 3" w:semiHidden="0" w:uiPriority="67" w:unhideWhenUsed="0"/>
+    <w:lsdException w:name="Medium Grid 2 Accent 3" w:semiHidden="0" w:uiPriority="68" w:unhideWhenUsed="0"/>
+    <w:lsdException w:name="Medium Grid 3 Accent 3" w:semiHidden="0" w:uiPriority="69" w:unhideWhenUsed="0"/>
+    <w:lsdException w:name="Dark List Accent 3" w:semiHidden="0" w:uiPriority="70" w:unhideWhenUsed="0"/>
+    <w:lsdException w:name="Colorful Shading Accent 3" w:semiHidden="0" w:uiPriority="71" w:unhideWhenUsed="0"/>
+    <w:lsdException w:name="Colorful List Accent 3" w:semiHidden="0" w:uiPriority="72" w:unhideWhenUsed="0"/>
+    <w:lsdException w:name="Colorful Grid Accent 3" w:semiHidden="0" w:uiPriority="73" w:unhideWhenUsed="0"/>
+    <w:lsdException w:name="Light Shading Accent 4" w:semiHidden="0" w:uiPriority="60" w:unhideWhenUsed="0"/>
+    <w:lsdException w:name="Light List Accent 4" w:semiHidden="0" w:uiPriority="61" w:unhideWhenUsed="0"/>
+    <w:lsdException w:name="Light Grid Accent 4" w:semiHidden="0" w:uiPriority="62" w:unhideWhenUsed="0"/>
+    <w:lsdException w:name="Medium Shading 1 Accent 4" w:semiHidden="0" w:uiPriority="63" w:unhideWhenUsed="0"/>
+    <w:lsdException w:name="Medium Shading 2 Accent 4" w:semiHidden="0" w:uiPriority="64" w:unhideWhenUsed="0"/>
+    <w:lsdException w:name="Medium List 1 Accent 4" w:semiHidden="0" w:uiPriority="65" w:unhideWhenUsed="0"/>
+    <w:lsdException w:name="Medium List 2 Accent 4" w:semiHidden="0" w:uiPriority="66" w:unhideWhenUsed="0"/>
+    <w:lsdException w:name="Medium Grid 1 Accent 4" w:semiHidden="0" w:uiPriority="67" w:unhideWhenUsed="0"/>
+    <w:lsdException w:name="Medium Grid 2 Accent 4" w:semiHidden="0" w:uiPriority="68" w:unhideWhenUsed="0"/>
+    <w:lsdException w:name="Medium Grid 3 Accent 4" w:semiHidden="0" w:uiPriority="69" w:unhideWhenUsed="0"/>
+    <w:lsdException w:name="Dark List Accent 4" w:semiHidden="0" w:uiPriority="70" w:unhideWhenUsed="0"/>
+    <w:lsdException w:name="Colorful Shading Accent 4" w:semiHidden="0" w:uiPriority="71" w:unhideWhenUsed="0"/>
+    <w:lsdException w:name="Colorful List Accent 4" w:semiHidden="0" w:uiPriority="72" w:unhideWhenUsed="0"/>
+    <w:lsdException w:name="Colorful Grid Accent 4" w:semiHidden="0" w:uiPriority="73" w:unhideWhenUsed="0"/>
+    <w:lsdException w:name="Light Shading Accent 5" w:semiHidden="0" w:uiPriority="60" w:unhideWhenUsed="0"/>
+    <w:lsdException w:name="Light List Accent 5" w:semiHidden="0" w:uiPriority="61" w:unhideWhenUsed="0"/>
+    <w:lsdException w:name="Light Grid Accent 5" w:semiHidden="0" w:uiPriority="62" w:unhideWhenUsed="0"/>
+    <w:lsdException w:name="Medium Shading 1 Accent 5" w:semiHidden="0" w:uiPriority="63" w:unhideWhenUsed="0"/>
+    <w:lsdException w:name="Medium Shading 2 Accent 5" w:semiHidden="0" w:uiPriority="64" w:unhideWhenUsed="0"/>
+    <w:lsdException w:name="Medium List 1 Accent 5" w:semiHidden="0" w:uiPriority="65" w:unhideWhenUsed="0"/>
+    <w:lsdException w:name="Medium List 2 Accent 5" w:semiHidden="0" w:uiPriority="66" w:unhideWhenUsed="0"/>
+    <w:lsdException w:name="Medium Grid 1 Accent 5" w:semiHidden="0" w:uiPriority="67" w:unhideWhenUsed="0"/>
+    <w:lsdException w:name="Medium Grid 2 Accent 5" w:semiHidden="0" w:uiPriority="68" w:unhideWhenUsed="0"/>
+    <w:lsdException w:name="Medium Grid 3 Accent 5" w:semiHidden="0" w:uiPriority="69" w:unhideWhenUsed="0"/>
+    <w:lsdException w:name="Dark List Accent 5" w:semiHidden="0" w:uiPriority="70" w:unhideWhenUsed="0"/>
+    <w:lsdException w:name="Colorful Shading Accent 5" w:semiHidden="0" w:uiPriority="71" w:unhideWhenUsed="0"/>
+    <w:lsdException w:name="Colorful List Accent 5" w:semiHidden="0" w:uiPriority="72" w:unhideWhenUsed="0"/>
+    <w:lsdException w:name="Colorful Grid Accent 5" w:semiHidden="0" w:uiPriority="73" w:unhideWhenUsed="0"/>
+    <w:lsdException w:name="Light Shading Accent 6" w:semiHidden="0" w:uiPriority="60" w:unhideWhenUsed="0"/>
+    <w:lsdException w:name="Light List Accent 6" w:semiHidden="0" w:uiPriority="61" w:unhideWhenUsed="0"/>
+    <w:lsdException w:name="Light Grid Accent 6" w:semiHidden="0" w:uiPriority="62" w:unhideWhenUsed="0"/>
+    <w:lsdException w:name="Medium Shading 1 Accent 6" w:semiHidden="0" w:uiPriority="63" w:unhideWhenUsed="0"/>
+    <w:lsdException w:name="Medium Shading 2 Accent 6" w:semiHidden="0" w:uiPriority="64" w:unhideWhenUsed="0"/>
+    <w:lsdException w:name="Medium List 1 Accent 6" w:semiHidden="0" w:uiPriority="65" w:unhideWhenUsed="0"/>
+    <w:lsdException w:name="Medium List 2 Accent 6" w:semiHidden="0" w:uiPriority="66" w:unhideWhenUsed="0"/>
+    <w:lsdException w:name="Medium Grid 1 Accent 6" w:semiHidden="0" w:uiPriority="67" w:unhideWhenUsed="0"/>
+    <w:lsdException w:name="Medium Grid 2 Accent 6" w:semiHidden="0" w:uiPriority="68" w:unhideWhenUsed="0"/>
+    <w:lsdException w:name="Medium Grid 3 Accent 6" w:semiHidden="0" w:uiPriority="69" w:unhideWhenUsed="0"/>
+    <w:lsdException w:name="Dark List Accent 6" w:semiHidden="0" w:uiPriority="70" w:unhideWhenUsed="0"/>
+    <w:lsdException w:name="Colorful Shading Accent 6" w:semiHidden="0" w:uiPriority="71" w:unhideWhenUsed="0"/>
+    <w:lsdException w:name="Colorful List Accent 6" w:semiHidden="0" w:uiPriority="72" w:unhideWhenUsed="0"/>
+    <w:lsdException w:name="Colorful Grid Accent 6" w:semiHidden="0" w:uiPriority="73" w:unhideWhenUsed="0"/>
+    <w:lsdException w:name="Subtle Emphasis" w:semiHidden="0" w:uiPriority="19" w:unhideWhenUsed="0" w:qFormat="1"/>
+    <w:lsdException w:name="Intense Emphasis" w:semiHidden="0" w:uiPriority="21" w:unhideWhenUsed="0" w:qFormat="1"/>
+    <w:lsdException w:name="Subtle Reference" w:semiHidden="0" w:uiPriority="31" w:unhideWhenUsed="0" w:qFormat="1"/>
+    <w:lsdException w:name="Intense Reference" w:semiHidden="0" w:uiPriority="32" w:unhideWhenUsed="0" w:qFormat="1"/>
+    <w:lsdException w:name="Book Title" w:semiHidden="0" w:uiPriority="33" w:unhideWhenUsed="0" w:qFormat="1"/>
+    <w:lsdException w:name="Bibliography" w:uiPriority="37"/>
+    <w:lsdException w:name="TOC Heading" w:uiPriority="39" w:qFormat="1"/>
+  </w:latentStyles>
+  <w:style w:type="paragraph" w:default="1" w:styleId="Normal">
+    <w:name w:val="Normal"/>
+    <w:qFormat/>
+  </w:style>
+  <w:style w:type="character" w:default="1" w:styleId="DefaultParagraphFont">
+    <w:name w:val="Default Paragraph Font"/>
+    <w:uiPriority w:val="1"/>
+    <w:semiHidden/>
+    <w:unhideWhenUsed/>
+  </w:style>
+  <w:style w:type="table" w:default="1" w:styleId="TableNormal">
+    <w:name w:val="Normal Table"/>
+    <w:uiPriority w:val="99"/>
+    <w:semiHidden/>
+    <w:unhideWhenUsed/>
+    <w:qFormat/>
+    <w:tblPr>
+      <w:tblInd w:w="0" w:type="dxa"/>
+      <w:tblCellMar>
+        <w:top w:w="0" w:type="dxa"/>
+        <w:left w:w="108" w:type="dxa"/>
+        <w:bottom w:w="0" w:type="dxa"/>
+        <w:right w:w="108" w:type="dxa"/>
+      </w:tblCellMar>
+    </w:tblPr>
+  </w:style>
+  <w:style w:type="numbering" w:default="1" w:styleId="NoList">
+    <w:name w:val="No List"/>
+    <w:uiPriority w:val="99"/>
+    <w:semiHidden/>
+    <w:unhideWhenUsed/>
+  </w:style>
+  <w:style w:type="paragraph" w:customStyle="1" w:styleId="D5C4EFF649D84DB7A81469D8007C42CF">
+    <w:name w:val="D5C4EFF649D84DB7A81469D8007C42CF"/>
+    <w:rsid w:val="00C21DCB"/>
+  </w:style>
+</w:styles>
+</file>
+
+<file path=word/glossary/webSettings.xml><?xml version="1.0" encoding="utf-8"?>
+<w:webSettings xmlns:r="http://schemas.openxmlformats.org/officeDocument/2006/relationships" xmlns:w="http://schemas.openxmlformats.org/wordprocessingml/2006/main">
+  <w:optimizeForBrowser/>
+</w:webSettings>
 </file>
 
 <file path=word/theme/theme1.xml><?xml version="1.0" encoding="utf-8"?>

</xml_diff>